<commit_message>
arrivato a DNS lez2b
</commit_message>
<xml_diff>
--- a/RETI DI CALCOLATORI_LAB.docx
+++ b/RETI DI CALCOLATORI_LAB.docx
@@ -1,6 +1,6 @@
 
 <file path=word/document.xml><?xml version="1.0" encoding="utf-8"?>
-<w:document xmlns:wpc="http://schemas.microsoft.com/office/word/2010/wordprocessingCanvas" xmlns:cx="http://schemas.microsoft.com/office/drawing/2014/chartex" xmlns:cx1="http://schemas.microsoft.com/office/drawing/2015/9/8/chartex" xmlns:cx2="http://schemas.microsoft.com/office/drawing/2015/10/21/chartex" xmlns:cx3="http://schemas.microsoft.com/office/drawing/2016/5/9/chartex" xmlns:cx4="http://schemas.microsoft.com/office/drawing/2016/5/10/chartex" xmlns:cx5="http://schemas.microsoft.com/office/drawing/2016/5/11/chartex" xmlns:cx6="http://schemas.microsoft.com/office/drawing/2016/5/12/chartex" xmlns:cx7="http://schemas.microsoft.com/office/drawing/2016/5/13/chartex" xmlns:cx8="http://schemas.microsoft.com/office/drawing/2016/5/14/chartex" xmlns:mc="http://schemas.openxmlformats.org/markup-compatibility/2006" xmlns:aink="http://schemas.microsoft.com/office/drawing/2016/ink" xmlns:am3d="http://schemas.microsoft.com/office/drawing/2017/model3d" xmlns:o="urn:schemas-microsoft-com:office:office" xmlns:oel="http://schemas.microsoft.com/office/2019/extlst" xmlns:r="http://schemas.openxmlformats.org/officeDocument/2006/relationships" xmlns:m="http://schemas.openxmlformats.org/officeDocument/2006/math" xmlns:v="urn:schemas-microsoft-com:vml" xmlns:wp14="http://schemas.microsoft.com/office/word/2010/wordprocessingDrawing" xmlns:wp="http://schemas.openxmlformats.org/drawingml/2006/wordprocessingDrawing" xmlns:w10="urn:schemas-microsoft-com:office:word" xmlns:w="http://schemas.openxmlformats.org/wordprocessingml/2006/main" xmlns:w14="http://schemas.microsoft.com/office/word/2010/wordml" xmlns:w15="http://schemas.microsoft.com/office/word/2012/wordml" xmlns:w16cex="http://schemas.microsoft.com/office/word/2018/wordml/cex" xmlns:w16cid="http://schemas.microsoft.com/office/word/2016/wordml/cid" xmlns:w16="http://schemas.microsoft.com/office/word/2018/wordml" xmlns:w16sdtdh="http://schemas.microsoft.com/office/word/2020/wordml/sdtdatahash" xmlns:w16se="http://schemas.microsoft.com/office/word/2015/wordml/symex" xmlns:wpg="http://schemas.microsoft.com/office/word/2010/wordprocessingGroup" xmlns:wpi="http://schemas.microsoft.com/office/word/2010/wordprocessingInk" xmlns:wne="http://schemas.microsoft.com/office/word/2006/wordml" xmlns:wps="http://schemas.microsoft.com/office/word/2010/wordprocessingShape" mc:Ignorable="w14 w15 w16se w16cid w16 w16cex w16sdtdh wp14">
+<w:document xmlns:wpc="http://schemas.microsoft.com/office/word/2010/wordprocessingCanvas" xmlns:cx="http://schemas.microsoft.com/office/drawing/2014/chartex" xmlns:cx1="http://schemas.microsoft.com/office/drawing/2015/9/8/chartex" xmlns:cx2="http://schemas.microsoft.com/office/drawing/2015/10/21/chartex" xmlns:cx3="http://schemas.microsoft.com/office/drawing/2016/5/9/chartex" xmlns:cx4="http://schemas.microsoft.com/office/drawing/2016/5/10/chartex" xmlns:cx5="http://schemas.microsoft.com/office/drawing/2016/5/11/chartex" xmlns:cx6="http://schemas.microsoft.com/office/drawing/2016/5/12/chartex" xmlns:cx7="http://schemas.microsoft.com/office/drawing/2016/5/13/chartex" xmlns:cx8="http://schemas.microsoft.com/office/drawing/2016/5/14/chartex" xmlns:mc="http://schemas.openxmlformats.org/markup-compatibility/2006" xmlns:aink="http://schemas.microsoft.com/office/drawing/2016/ink" xmlns:am3d="http://schemas.microsoft.com/office/drawing/2017/model3d" xmlns:o="urn:schemas-microsoft-com:office:office" xmlns:r="http://schemas.openxmlformats.org/officeDocument/2006/relationships" xmlns:m="http://schemas.openxmlformats.org/officeDocument/2006/math" xmlns:v="urn:schemas-microsoft-com:vml" xmlns:wp14="http://schemas.microsoft.com/office/word/2010/wordprocessingDrawing" xmlns:wp="http://schemas.openxmlformats.org/drawingml/2006/wordprocessingDrawing" xmlns:w10="urn:schemas-microsoft-com:office:word" xmlns:w="http://schemas.openxmlformats.org/wordprocessingml/2006/main" xmlns:w14="http://schemas.microsoft.com/office/word/2010/wordml" xmlns:w15="http://schemas.microsoft.com/office/word/2012/wordml" xmlns:w16cid="http://schemas.microsoft.com/office/word/2016/wordml/cid" xmlns:w16se="http://schemas.microsoft.com/office/word/2015/wordml/symex" xmlns:wpg="http://schemas.microsoft.com/office/word/2010/wordprocessingGroup" xmlns:wpi="http://schemas.microsoft.com/office/word/2010/wordprocessingInk" xmlns:wne="http://schemas.microsoft.com/office/word/2006/wordml" xmlns:wps="http://schemas.microsoft.com/office/word/2010/wordprocessingShape" mc:Ignorable="w14 w15 w16se w16cid wp14">
   <w:body>
     <w:p>
       <w:pPr>
@@ -1059,15 +1059,7 @@
       </w:r>
       <w:proofErr w:type="gramEnd"/>
       <w:r>
-        <w:t xml:space="preserve">^32). </w:t>
-      </w:r>
-      <w:proofErr w:type="gramStart"/>
-      <w:r>
-        <w:t>Inoltre</w:t>
-      </w:r>
-      <w:proofErr w:type="gramEnd"/>
-      <w:r>
-        <w:t xml:space="preserve"> l</w:t>
+        <w:t>^32). Inoltre l</w:t>
       </w:r>
       <w:r>
         <w:t>a rete internet esclude 18.000.000 indirizzi utilizzati per le reti private</w:t>
@@ -1707,15 +1699,7 @@
       </w:r>
       <w:proofErr w:type="spellEnd"/>
       <w:r>
-        <w:t xml:space="preserve"> (lettura </w:t>
-      </w:r>
-      <w:proofErr w:type="gramStart"/>
-      <w:r>
-        <w:t>email</w:t>
-      </w:r>
-      <w:proofErr w:type="gramEnd"/>
-      <w:r>
-        <w:t xml:space="preserve">) </w:t>
+        <w:t xml:space="preserve"> (lettura email) </w:t>
       </w:r>
     </w:p>
     <w:p>
@@ -2072,7 +2056,15 @@
       </w:r>
       <w:proofErr w:type="spellEnd"/>
       <w:r>
-        <w:t xml:space="preserve"> mittente e destinatario si mettono d’accordo per far si che un </w:t>
+        <w:t xml:space="preserve"> mittente e destinatario si mettono d’accordo per far </w:t>
+      </w:r>
+      <w:proofErr w:type="spellStart"/>
+      <w:r>
+        <w:t>si</w:t>
+      </w:r>
+      <w:proofErr w:type="spellEnd"/>
+      <w:r>
+        <w:t xml:space="preserve"> che un </w:t>
       </w:r>
       <w:proofErr w:type="spellStart"/>
       <w:r>
@@ -3853,15 +3845,7 @@
     <w:p/>
     <w:p>
       <w:r>
-        <w:t xml:space="preserve">TCP e UDP usano </w:t>
-      </w:r>
-      <w:proofErr w:type="gramStart"/>
-      <w:r>
-        <w:t>4</w:t>
-      </w:r>
-      <w:proofErr w:type="gramEnd"/>
-      <w:r>
-        <w:t xml:space="preserve"> informazioni per identificare una comunicazione </w:t>
+        <w:t xml:space="preserve">TCP e UDP usano 4 informazioni per identificare una comunicazione </w:t>
       </w:r>
     </w:p>
     <w:p>
@@ -3926,7 +3910,15 @@
     </w:p>
     <w:p>
       <w:r>
-        <w:t xml:space="preserve">Una connessione è una coppia di endpoints (endpoint </w:t>
+        <w:t xml:space="preserve">Una connessione è una coppia di </w:t>
+      </w:r>
+      <w:proofErr w:type="spellStart"/>
+      <w:r>
+        <w:t>endpoints</w:t>
+      </w:r>
+      <w:proofErr w:type="spellEnd"/>
+      <w:r>
+        <w:t xml:space="preserve"> (endpoint </w:t>
       </w:r>
       <w:proofErr w:type="spellStart"/>
       <w:proofErr w:type="gramStart"/>
@@ -5484,15 +5476,7 @@
     </w:p>
     <w:p>
       <w:r>
-        <w:t xml:space="preserve">Il primo pacchetto avrà TTL 1 e si fermerà al primo </w:t>
-      </w:r>
-      <w:proofErr w:type="gramStart"/>
-      <w:r>
-        <w:t>router</w:t>
-      </w:r>
-      <w:proofErr w:type="gramEnd"/>
-      <w:r>
-        <w:t xml:space="preserve"> Il secondo pacchetto avrà TTL 2 e si fermerà al secondo router e così via. Riceve i messaggi di errore (TTL scaduto, tipo 11, codice 0) dai router e costruisce il percorso tra sorgente e destinazione. Il timer associato ad ogni pacchetto IP permette di calcolare il tempo trascorso per il raggiungimento dell’ennesimo router.</w:t>
+        <w:t>Il primo pacchetto avrà TTL 1 e si fermerà al primo router Il secondo pacchetto avrà TTL 2 e si fermerà al secondo router e così via. Riceve i messaggi di errore (TTL scaduto, tipo 11, codice 0) dai router e costruisce il percorso tra sorgente e destinazione. Il timer associato ad ogni pacchetto IP permette di calcolare il tempo trascorso per il raggiungimento dell’ennesimo router.</w:t>
       </w:r>
     </w:p>
     <w:p/>
@@ -5611,15 +5595,7 @@
         <w:t>Router 1:</w:t>
       </w:r>
       <w:r>
-        <w:t xml:space="preserve"> Il primo router lungo il percorso riceve il pacchetto, ma il TTL è </w:t>
-      </w:r>
-      <w:proofErr w:type="gramStart"/>
-      <w:r>
-        <w:t>insufficiente, quindi</w:t>
-      </w:r>
-      <w:proofErr w:type="gramEnd"/>
-      <w:r>
-        <w:t xml:space="preserve"> il router restituisce un messaggio ICMP "Time </w:t>
+        <w:t xml:space="preserve"> Il primo router lungo il percorso riceve il pacchetto, ma il TTL è insufficiente, quindi il router restituisce un messaggio ICMP "Time </w:t>
       </w:r>
       <w:proofErr w:type="spellStart"/>
       <w:r>
@@ -6498,7 +6474,15 @@
       </w:r>
       <w:proofErr w:type="spellEnd"/>
       <w:r>
-        <w:t xml:space="preserve"> Numbers Authority) si occupa dell'attribuzione ufficiale di un servizio ad una porta</w:t>
+        <w:t xml:space="preserve"> </w:t>
+      </w:r>
+      <w:proofErr w:type="spellStart"/>
+      <w:r>
+        <w:t>Numbers</w:t>
+      </w:r>
+      <w:proofErr w:type="spellEnd"/>
+      <w:r>
+        <w:t xml:space="preserve"> Authority) si occupa dell'attribuzione ufficiale di un servizio ad una porta</w:t>
       </w:r>
       <w:r>
         <w:t>. Distinguiamo:</w:t>
@@ -6800,6 +6784,8 @@
       <w:r>
         <w:t>.</w:t>
       </w:r>
+      <w:bookmarkStart w:id="10" w:name="_GoBack"/>
+      <w:bookmarkEnd w:id="10"/>
     </w:p>
     <w:p>
       <w:r>
@@ -7064,6 +7050,2124 @@
       </w:r>
       <w:r>
         <w:t>Spesso, il modello P2P utilizza un'architettura overlay, che è una rete virtuale costruita in cima alla rete fisica. Questa rete overlay facilita le comunicazioni tra i partecipanti e può essere più efficiente nella gestione delle risorse rispetto a una rete puramente fisica.</w:t>
+      </w:r>
+    </w:p>
+    <w:p/>
+    <w:p/>
+    <w:p/>
+    <w:p/>
+    <w:p/>
+    <w:p/>
+    <w:p/>
+    <w:p>
+      <w:pPr>
+        <w:pStyle w:val="Titolo2"/>
+      </w:pPr>
+      <w:r>
+        <w:lastRenderedPageBreak/>
+        <w:t>Servizi di rete</w:t>
+      </w:r>
+    </w:p>
+    <w:p/>
+    <w:p>
+      <w:r>
+        <w:t xml:space="preserve">I </w:t>
+      </w:r>
+      <w:r>
+        <w:rPr>
+          <w:b/>
+          <w:bCs/>
+        </w:rPr>
+        <w:t xml:space="preserve">servizi di rete </w:t>
+      </w:r>
+      <w:r>
+        <w:t xml:space="preserve">vengono attivati all'avvio del sistema operativo attraverso la procedura di </w:t>
+      </w:r>
+      <w:r>
+        <w:t>i</w:t>
+      </w:r>
+      <w:r>
+        <w:t>nizializzazione del sistema</w:t>
+      </w:r>
+      <w:r>
+        <w:t>, dopo l’assegnazione degli indirizzi alle interfacce di rete e dopo la definizione degli instradamenti.</w:t>
+      </w:r>
+    </w:p>
+    <w:p>
+      <w:r>
+        <w:t xml:space="preserve">I servizi sono dei processi che prendono il nome di </w:t>
+      </w:r>
+      <w:r>
+        <w:rPr>
+          <w:b/>
+        </w:rPr>
+        <w:t>demoni</w:t>
+      </w:r>
+      <w:r>
+        <w:t xml:space="preserve"> ed operano silentemente in background.</w:t>
+      </w:r>
+    </w:p>
+    <w:p>
+      <w:r>
+        <w:t xml:space="preserve">La </w:t>
+      </w:r>
+      <w:r>
+        <w:rPr>
+          <w:b/>
+        </w:rPr>
+        <w:t>gestione</w:t>
+      </w:r>
+      <w:r>
+        <w:t xml:space="preserve"> dei demoni può essere:</w:t>
+      </w:r>
+    </w:p>
+    <w:p>
+      <w:pPr>
+        <w:pStyle w:val="Paragrafoelenco"/>
+        <w:numPr>
+          <w:ilvl w:val="0"/>
+          <w:numId w:val="15"/>
+        </w:numPr>
+      </w:pPr>
+      <w:r>
+        <w:rPr>
+          <w:b/>
+        </w:rPr>
+        <w:t>Standalone</w:t>
+      </w:r>
+      <w:r>
+        <w:t xml:space="preserve">: La gestione è autonoma. Si occupano di ascoltare su una determinata porta di rete e provvedono da soli al controllo degli accessi al sevizio. </w:t>
+      </w:r>
+      <w:r>
+        <w:rPr>
+          <w:b/>
+        </w:rPr>
+        <w:t xml:space="preserve">NFS </w:t>
+      </w:r>
+      <w:r>
+        <w:t xml:space="preserve">(Network File System) è un servizio standalone. </w:t>
+      </w:r>
+      <w:r>
+        <w:t>NFS opera a livello di sistema operativo, consentendo la condivisione di risorse come se fossero montate direttamente sul sistema del client.</w:t>
+      </w:r>
+      <w:r>
+        <w:t xml:space="preserve"> </w:t>
+      </w:r>
+      <w:r>
+        <w:t>Ciò significa che il sistema operativo gestisce direttamente le operazioni di condivisione file senza richiedere l'installazione di software aggiuntivo.</w:t>
+      </w:r>
+    </w:p>
+    <w:p>
+      <w:pPr>
+        <w:pStyle w:val="Paragrafoelenco"/>
+        <w:numPr>
+          <w:ilvl w:val="0"/>
+          <w:numId w:val="15"/>
+        </w:numPr>
+      </w:pPr>
+      <w:r>
+        <w:t xml:space="preserve">Gestiti da un processo </w:t>
+      </w:r>
+      <w:r>
+        <w:rPr>
+          <w:b/>
+        </w:rPr>
+        <w:t xml:space="preserve">supervisore </w:t>
+      </w:r>
+      <w:r>
+        <w:t xml:space="preserve">(Internet service </w:t>
+      </w:r>
+      <w:proofErr w:type="spellStart"/>
+      <w:r>
+        <w:t>daemon</w:t>
+      </w:r>
+      <w:proofErr w:type="spellEnd"/>
+      <w:r>
+        <w:t>): vengono avviati dal supervisore in caso di richiesta del servizio.</w:t>
+      </w:r>
+    </w:p>
+    <w:p>
+      <w:pPr>
+        <w:pStyle w:val="Paragrafoelenco"/>
+      </w:pPr>
+      <w:r>
+        <w:t>Il supervisore si occupa di ascoltare su tutte le porte dei servizi che controlla.</w:t>
+      </w:r>
+    </w:p>
+    <w:p>
+      <w:pPr>
+        <w:pStyle w:val="Paragrafoelenco"/>
+      </w:pPr>
+      <w:r>
+        <w:rPr>
+          <w:b/>
+        </w:rPr>
+        <w:t xml:space="preserve">FTP </w:t>
+      </w:r>
+      <w:r>
+        <w:t xml:space="preserve">(File Transfer </w:t>
+      </w:r>
+      <w:proofErr w:type="spellStart"/>
+      <w:r>
+        <w:t>Protocol</w:t>
+      </w:r>
+      <w:proofErr w:type="spellEnd"/>
+      <w:r>
+        <w:t>) è un servizio gestito</w:t>
+      </w:r>
+      <w:r>
+        <w:t>.</w:t>
+      </w:r>
+    </w:p>
+    <w:p/>
+    <w:p>
+      <w:r>
+        <w:t xml:space="preserve">La configurazione di un servizio </w:t>
+      </w:r>
+      <w:r>
+        <w:rPr>
+          <w:b/>
+        </w:rPr>
+        <w:t xml:space="preserve">standalone </w:t>
+      </w:r>
+      <w:r>
+        <w:t xml:space="preserve">si effettua attraverso </w:t>
+      </w:r>
+      <w:r>
+        <w:rPr>
+          <w:b/>
+        </w:rPr>
+        <w:t xml:space="preserve">file di configurazione </w:t>
+      </w:r>
+      <w:r>
+        <w:t xml:space="preserve">del servizio stesso, mentre la configurazione dei </w:t>
+      </w:r>
+      <w:r>
+        <w:rPr>
+          <w:b/>
+        </w:rPr>
+        <w:t xml:space="preserve">servizi gestiti </w:t>
+      </w:r>
+      <w:r>
+        <w:t xml:space="preserve">si effettua tramite i </w:t>
+      </w:r>
+      <w:r>
+        <w:rPr>
+          <w:b/>
+        </w:rPr>
+        <w:t xml:space="preserve">file di configurazione del supervisore </w:t>
+      </w:r>
+      <w:r>
+        <w:t>di rete (</w:t>
+      </w:r>
+      <w:proofErr w:type="spellStart"/>
+      <w:r>
+        <w:rPr>
+          <w:b/>
+        </w:rPr>
+        <w:t>inetd.conf</w:t>
+      </w:r>
+      <w:proofErr w:type="spellEnd"/>
+      <w:r>
+        <w:rPr>
+          <w:b/>
+        </w:rPr>
+        <w:t xml:space="preserve"> </w:t>
+      </w:r>
+      <w:r>
+        <w:t xml:space="preserve">su sistemi UNIX(-like) che utilizzano il supervisore </w:t>
+      </w:r>
+      <w:proofErr w:type="spellStart"/>
+      <w:r>
+        <w:rPr>
+          <w:b/>
+        </w:rPr>
+        <w:t>inetd</w:t>
+      </w:r>
+      <w:proofErr w:type="spellEnd"/>
+      <w:r>
+        <w:t xml:space="preserve">, </w:t>
+      </w:r>
+      <w:proofErr w:type="spellStart"/>
+      <w:proofErr w:type="gramStart"/>
+      <w:r>
+        <w:rPr>
+          <w:b/>
+        </w:rPr>
+        <w:t>xinetd.d</w:t>
+      </w:r>
+      <w:proofErr w:type="spellEnd"/>
+      <w:proofErr w:type="gramEnd"/>
+      <w:r>
+        <w:rPr>
+          <w:b/>
+        </w:rPr>
+        <w:t xml:space="preserve">/&lt;service&gt; </w:t>
+      </w:r>
+      <w:r>
+        <w:t xml:space="preserve">sui sistemi UNIX(-like) che utilizzano il supervisore </w:t>
+      </w:r>
+      <w:proofErr w:type="spellStart"/>
+      <w:r>
+        <w:rPr>
+          <w:b/>
+        </w:rPr>
+        <w:t>xinetd</w:t>
+      </w:r>
+      <w:proofErr w:type="spellEnd"/>
+      <w:r>
+        <w:t>).</w:t>
+      </w:r>
+    </w:p>
+    <w:p>
+      <w:r>
+        <w:t xml:space="preserve">Sui sistemi </w:t>
+      </w:r>
+      <w:proofErr w:type="spellStart"/>
+      <w:r>
+        <w:t>windows</w:t>
+      </w:r>
+      <w:proofErr w:type="spellEnd"/>
+      <w:r>
+        <w:t xml:space="preserve"> si utilizza la funzionalità servizi della Microsoft Management Console (MMC).</w:t>
+      </w:r>
+    </w:p>
+    <w:p/>
+    <w:p/>
+    <w:p>
+      <w:pPr>
+        <w:pStyle w:val="Titolo2"/>
+      </w:pPr>
+      <w:r>
+        <w:t>Domain Name Service</w:t>
+      </w:r>
+    </w:p>
+    <w:p/>
+    <w:p>
+      <w:r>
+        <w:t>La gestione degli indirizzi IP in forma numerica è una pretesa inaccettabile dal</w:t>
+      </w:r>
+      <w:r>
+        <w:t xml:space="preserve"> </w:t>
+      </w:r>
+      <w:r>
+        <w:t>lato utente</w:t>
+      </w:r>
+      <w:r>
+        <w:t>.</w:t>
+      </w:r>
+    </w:p>
+    <w:p>
+      <w:r>
+        <w:t>Per tale ragione agli indirizzi IP sono di solito associati dei nomi</w:t>
+      </w:r>
+      <w:r>
+        <w:t>.</w:t>
+      </w:r>
+    </w:p>
+    <w:p>
+      <w:r>
+        <w:t xml:space="preserve">La </w:t>
+      </w:r>
+      <w:r>
+        <w:rPr>
+          <w:b/>
+        </w:rPr>
+        <w:t xml:space="preserve">trasformazione di un indirizzo in un nome </w:t>
+      </w:r>
+      <w:r>
+        <w:t>può avvenire in due modi:</w:t>
+      </w:r>
+    </w:p>
+    <w:p>
+      <w:pPr>
+        <w:pStyle w:val="Paragrafoelenco"/>
+        <w:numPr>
+          <w:ilvl w:val="0"/>
+          <w:numId w:val="23"/>
+        </w:numPr>
+      </w:pPr>
+      <w:r>
+        <w:t xml:space="preserve">Tramite un elenco indirizzo-nome contenuto nel file </w:t>
+      </w:r>
+      <w:r>
+        <w:rPr>
+          <w:b/>
+        </w:rPr>
+        <w:t>/</w:t>
+      </w:r>
+      <w:proofErr w:type="spellStart"/>
+      <w:r>
+        <w:rPr>
+          <w:b/>
+        </w:rPr>
+        <w:t>etc</w:t>
+      </w:r>
+      <w:proofErr w:type="spellEnd"/>
+      <w:r>
+        <w:rPr>
+          <w:b/>
+        </w:rPr>
+        <w:t>/</w:t>
+      </w:r>
+      <w:proofErr w:type="spellStart"/>
+      <w:r>
+        <w:rPr>
+          <w:b/>
+        </w:rPr>
+        <w:t>hosts</w:t>
+      </w:r>
+      <w:proofErr w:type="spellEnd"/>
+    </w:p>
+    <w:p>
+      <w:pPr>
+        <w:pStyle w:val="Paragrafoelenco"/>
+        <w:numPr>
+          <w:ilvl w:val="0"/>
+          <w:numId w:val="23"/>
+        </w:numPr>
+      </w:pPr>
+      <w:r>
+        <w:t xml:space="preserve">Utilizzando il </w:t>
+      </w:r>
+      <w:r>
+        <w:rPr>
+          <w:b/>
+        </w:rPr>
+        <w:t>servizio DNS</w:t>
+      </w:r>
+      <w:r>
+        <w:rPr>
+          <w:b/>
+        </w:rPr>
+        <w:t xml:space="preserve"> </w:t>
+      </w:r>
+      <w:r>
+        <w:t>(lavora al livello 7 della pila ISO-OSI)</w:t>
+      </w:r>
+    </w:p>
+    <w:p/>
+    <w:p>
+      <w:r>
+        <w:t xml:space="preserve">Uno scenario d’esempio potrebbe essere quello in cui ricerchiamo un particolare indirizzo nel </w:t>
+      </w:r>
+      <w:proofErr w:type="gramStart"/>
+      <w:r>
+        <w:t>browser(</w:t>
+      </w:r>
+      <w:proofErr w:type="gramEnd"/>
+      <w:r>
+        <w:t xml:space="preserve">es: </w:t>
+      </w:r>
+      <w:hyperlink r:id="rId35" w:history="1">
+        <w:r>
+          <w:rPr>
+            <w:rStyle w:val="Collegamentoipertestuale"/>
+          </w:rPr>
+          <w:t>www.google.com</w:t>
+        </w:r>
+      </w:hyperlink>
+      <w:r>
+        <w:t xml:space="preserve">). Il browser controllerà in prima istanza se nella sua memoria già c’è la corrispondenza </w:t>
+      </w:r>
+      <w:hyperlink r:id="rId36" w:history="1">
+        <w:r>
+          <w:rPr>
+            <w:rStyle w:val="Collegamentoipertestuale"/>
+          </w:rPr>
+          <w:t>www.google.com</w:t>
+        </w:r>
+      </w:hyperlink>
+      <w:r>
+        <w:t xml:space="preserve"> </w:t>
+      </w:r>
+      <w:r>
+        <w:rPr>
+          <w:i/>
+        </w:rPr>
+        <w:t>indirizzo IP</w:t>
+      </w:r>
+      <w:r>
+        <w:t xml:space="preserve">, se non la trova andrà a controllare il file </w:t>
+      </w:r>
+      <w:proofErr w:type="spellStart"/>
+      <w:r>
+        <w:rPr>
+          <w:b/>
+        </w:rPr>
+        <w:t>hosts</w:t>
+      </w:r>
+      <w:proofErr w:type="spellEnd"/>
+      <w:r>
+        <w:rPr>
+          <w:b/>
+        </w:rPr>
+        <w:t xml:space="preserve"> </w:t>
+      </w:r>
+      <w:r>
+        <w:t xml:space="preserve">della macchina. Qualora non venga trovato neanche nel file </w:t>
+      </w:r>
+      <w:proofErr w:type="spellStart"/>
+      <w:r>
+        <w:t>hosts</w:t>
+      </w:r>
+      <w:proofErr w:type="spellEnd"/>
+      <w:r>
+        <w:t xml:space="preserve">, verrà contattato un </w:t>
+      </w:r>
+      <w:r>
+        <w:rPr>
+          <w:b/>
+        </w:rPr>
+        <w:t>server DNS</w:t>
+      </w:r>
+      <w:r>
+        <w:t xml:space="preserve"> (primario o secondario (nel caso in cui il primario sia irraggiungibile) per la risoluzione dell’indirizzo.</w:t>
+      </w:r>
+    </w:p>
+    <w:p>
+      <w:r>
+        <w:t>Solitamente, nel caso in cui il client non abbia un indirizzo IP statico, ma è assegnato automaticamente dal DHCP, verrà contattato in prima istanza il server DNS dell’ISP (Internet Service Provider)</w:t>
+      </w:r>
+    </w:p>
+    <w:p>
+      <w:r>
+        <w:t xml:space="preserve"> </w:t>
+      </w:r>
+    </w:p>
+    <w:p>
+      <w:pPr>
+        <w:rPr>
+          <w:b/>
+          <w:bCs/>
+        </w:rPr>
+      </w:pPr>
+      <w:r>
+        <w:t xml:space="preserve">L’utilizzo del DNS impone l’utilizzo della convenzione dei </w:t>
+      </w:r>
+      <w:r>
+        <w:rPr>
+          <w:b/>
+          <w:bCs/>
+        </w:rPr>
+        <w:t>nomi di dominio</w:t>
+      </w:r>
+      <w:r>
+        <w:rPr>
+          <w:b/>
+          <w:bCs/>
+        </w:rPr>
+        <w:t>.</w:t>
+      </w:r>
+    </w:p>
+    <w:p>
+      <w:r>
+        <w:t xml:space="preserve">Tale convenzione è rappresentabile da una </w:t>
+      </w:r>
+      <w:r>
+        <w:rPr>
+          <w:b/>
+        </w:rPr>
+        <w:t>struttura ad albero</w:t>
+      </w:r>
+      <w:r>
+        <w:t xml:space="preserve">, dove la </w:t>
+      </w:r>
+      <w:r>
+        <w:rPr>
+          <w:b/>
+        </w:rPr>
+        <w:t xml:space="preserve">radice dell’albero </w:t>
+      </w:r>
+      <w:r>
+        <w:t>è il dominio principale, rappresentato da un punto singolo (solitamente è sottinteso)</w:t>
+      </w:r>
+    </w:p>
+    <w:p>
+      <w:pPr>
+        <w:rPr>
+          <w:b/>
+        </w:rPr>
+      </w:pPr>
+      <w:r>
+        <w:t xml:space="preserve">Ogni </w:t>
+      </w:r>
+      <w:r>
+        <w:rPr>
+          <w:b/>
+        </w:rPr>
+        <w:t xml:space="preserve">nodo </w:t>
+      </w:r>
+      <w:r>
+        <w:t xml:space="preserve">dell’albero è un </w:t>
+      </w:r>
+      <w:r>
+        <w:rPr>
+          <w:b/>
+        </w:rPr>
+        <w:t>dominio.</w:t>
+      </w:r>
+    </w:p>
+    <w:p>
+      <w:r>
+        <w:lastRenderedPageBreak/>
+        <w:t xml:space="preserve">Il </w:t>
+      </w:r>
+      <w:r>
+        <w:rPr>
+          <w:b/>
+        </w:rPr>
+        <w:t xml:space="preserve">nome di un dominio </w:t>
+      </w:r>
+      <w:r>
+        <w:t>si ottiene</w:t>
+      </w:r>
+      <w:r>
+        <w:t xml:space="preserve"> e</w:t>
+      </w:r>
+      <w:r>
+        <w:t>ffettuando l’unione dei nomi dei nodi attraversati per giungere alla radice</w:t>
+      </w:r>
+      <w:r>
+        <w:t>, separando tali nomi l’un dall’altro con un punto.</w:t>
+      </w:r>
+    </w:p>
+    <w:p>
+      <w:r>
+        <w:t xml:space="preserve">I </w:t>
+      </w:r>
+      <w:r>
+        <w:rPr>
+          <w:b/>
+        </w:rPr>
+        <w:t xml:space="preserve">noti terminali </w:t>
+      </w:r>
+      <w:r>
+        <w:t xml:space="preserve">dell’albero corrispondono agli </w:t>
+      </w:r>
+      <w:proofErr w:type="spellStart"/>
+      <w:r>
+        <w:rPr>
+          <w:b/>
+        </w:rPr>
+        <w:t>host</w:t>
+      </w:r>
+      <w:proofErr w:type="spellEnd"/>
+      <w:r>
+        <w:rPr>
+          <w:b/>
+        </w:rPr>
+        <w:t xml:space="preserve"> </w:t>
+      </w:r>
+      <w:r>
+        <w:t>di rete.</w:t>
+      </w:r>
+    </w:p>
+    <w:p/>
+    <w:p/>
+    <w:p>
+      <w:pPr>
+        <w:jc w:val="center"/>
+      </w:pPr>
+      <w:r>
+        <w:rPr>
+          <w:noProof/>
+        </w:rPr>
+        <w:drawing>
+          <wp:inline distT="0" distB="0" distL="0" distR="0" wp14:anchorId="315E3C4A" wp14:editId="64126385">
+            <wp:extent cx="3964961" cy="2182416"/>
+            <wp:effectExtent l="0" t="0" r="0" b="8890"/>
+            <wp:docPr id="3" name="Immagine 3"/>
+            <wp:cNvGraphicFramePr>
+              <a:graphicFrameLocks xmlns:a="http://schemas.openxmlformats.org/drawingml/2006/main" noChangeAspect="1"/>
+            </wp:cNvGraphicFramePr>
+            <a:graphic xmlns:a="http://schemas.openxmlformats.org/drawingml/2006/main">
+              <a:graphicData uri="http://schemas.openxmlformats.org/drawingml/2006/picture">
+                <pic:pic xmlns:pic="http://schemas.openxmlformats.org/drawingml/2006/picture">
+                  <pic:nvPicPr>
+                    <pic:cNvPr id="1" name=""/>
+                    <pic:cNvPicPr/>
+                  </pic:nvPicPr>
+                  <pic:blipFill>
+                    <a:blip r:embed="rId37"/>
+                    <a:stretch>
+                      <a:fillRect/>
+                    </a:stretch>
+                  </pic:blipFill>
+                  <pic:spPr>
+                    <a:xfrm>
+                      <a:off x="0" y="0"/>
+                      <a:ext cx="4035123" cy="2221035"/>
+                    </a:xfrm>
+                    <a:prstGeom prst="rect">
+                      <a:avLst/>
+                    </a:prstGeom>
+                  </pic:spPr>
+                </pic:pic>
+              </a:graphicData>
+            </a:graphic>
+          </wp:inline>
+        </w:drawing>
+      </w:r>
+    </w:p>
+    <w:p/>
+    <w:p/>
+    <w:p/>
+    <w:p>
+      <w:r>
+        <w:t>I nomi di dominio utilizzati in Internet si ottengono attraverso una fase</w:t>
+      </w:r>
+      <w:r>
+        <w:t xml:space="preserve"> </w:t>
+      </w:r>
+      <w:r>
+        <w:t>chiamata registrazione</w:t>
+      </w:r>
+      <w:r>
+        <w:t>.</w:t>
+      </w:r>
+    </w:p>
+    <w:p>
+      <w:r>
+        <w:t>La registrazione avviene facendo una richiesta all’autorità competente per la</w:t>
+      </w:r>
+      <w:r>
+        <w:t xml:space="preserve"> </w:t>
+      </w:r>
+      <w:r>
+        <w:t>zona a cui appartiene il nome</w:t>
+      </w:r>
+      <w:r>
+        <w:t xml:space="preserve">. </w:t>
+      </w:r>
+      <w:r>
+        <w:t>Generalmente si registrano nomi di secondo livello, per cui ci si rivolge</w:t>
+      </w:r>
+      <w:r>
+        <w:t xml:space="preserve"> </w:t>
+      </w:r>
+      <w:r>
+        <w:t>all'</w:t>
+      </w:r>
+      <w:r>
+        <w:rPr>
+          <w:b/>
+          <w:bCs/>
+        </w:rPr>
+        <w:t xml:space="preserve">autorità di registrazione (RA) </w:t>
+      </w:r>
+      <w:r>
+        <w:t>competente per il dominio di primo livello</w:t>
+      </w:r>
+      <w:r>
+        <w:t>.</w:t>
+      </w:r>
+    </w:p>
+    <w:p/>
+    <w:p>
+      <w:r>
+        <w:t xml:space="preserve">La RA di gerarchia più alta di tutte è l'Internet Corporation For </w:t>
+      </w:r>
+      <w:proofErr w:type="spellStart"/>
+      <w:r>
+        <w:t>Assigned</w:t>
+      </w:r>
+      <w:proofErr w:type="spellEnd"/>
+      <w:r>
+        <w:t xml:space="preserve"> </w:t>
+      </w:r>
+      <w:r>
+        <w:t xml:space="preserve">Names and </w:t>
+      </w:r>
+      <w:proofErr w:type="spellStart"/>
+      <w:r>
+        <w:t>Numbers</w:t>
+      </w:r>
+      <w:proofErr w:type="spellEnd"/>
+      <w:r>
+        <w:t xml:space="preserve"> (</w:t>
+      </w:r>
+      <w:r>
+        <w:rPr>
+          <w:b/>
+        </w:rPr>
+        <w:t>ICANN</w:t>
+      </w:r>
+      <w:r>
+        <w:t xml:space="preserve">), ovvero </w:t>
+      </w:r>
+      <w:r>
+        <w:t>un'organizzazione no-profit responsabile della gestione e del</w:t>
+      </w:r>
+      <w:r>
+        <w:t xml:space="preserve"> </w:t>
+      </w:r>
+      <w:r>
+        <w:t>coordinamento del DNS a livello mondiale, che</w:t>
+      </w:r>
+      <w:r>
+        <w:t>:</w:t>
+      </w:r>
+    </w:p>
+    <w:p>
+      <w:pPr>
+        <w:pStyle w:val="Paragrafoelenco"/>
+        <w:numPr>
+          <w:ilvl w:val="0"/>
+          <w:numId w:val="25"/>
+        </w:numPr>
+      </w:pPr>
+      <w:r>
+        <w:t>è competente per la zona relativa alla radice dell'albero dei domini</w:t>
+      </w:r>
+    </w:p>
+    <w:p>
+      <w:pPr>
+        <w:pStyle w:val="Paragrafoelenco"/>
+        <w:numPr>
+          <w:ilvl w:val="0"/>
+          <w:numId w:val="25"/>
+        </w:numPr>
+      </w:pPr>
+      <w:r>
+        <w:t>demandando la gestione dei domini di primo livello ad opportune RA, le Top Level Domain RA (</w:t>
+      </w:r>
+      <w:r>
+        <w:rPr>
+          <w:b/>
+        </w:rPr>
+        <w:t>TLD RA</w:t>
+      </w:r>
+      <w:r>
+        <w:t>)</w:t>
+      </w:r>
+    </w:p>
+    <w:p>
+      <w:pPr>
+        <w:pStyle w:val="Paragrafoelenco"/>
+        <w:numPr>
+          <w:ilvl w:val="0"/>
+          <w:numId w:val="25"/>
+        </w:numPr>
+      </w:pPr>
+      <w:r>
+        <w:t xml:space="preserve">delega </w:t>
+      </w:r>
+      <w:r>
+        <w:rPr>
+          <w:b/>
+        </w:rPr>
+        <w:t xml:space="preserve">13 </w:t>
+      </w:r>
+      <w:proofErr w:type="spellStart"/>
+      <w:r>
+        <w:rPr>
+          <w:b/>
+        </w:rPr>
+        <w:t>named</w:t>
+      </w:r>
+      <w:proofErr w:type="spellEnd"/>
+      <w:r>
+        <w:rPr>
+          <w:b/>
+        </w:rPr>
+        <w:t xml:space="preserve"> authorities</w:t>
+      </w:r>
+      <w:r>
+        <w:t xml:space="preserve"> ubicate in diverse parti del mondo, con funzione di </w:t>
+      </w:r>
+      <w:r>
+        <w:rPr>
+          <w:b/>
+        </w:rPr>
+        <w:t>root server</w:t>
+      </w:r>
+    </w:p>
+    <w:p>
+      <w:pPr>
+        <w:pStyle w:val="Paragrafoelenco"/>
+        <w:numPr>
+          <w:ilvl w:val="0"/>
+          <w:numId w:val="25"/>
+        </w:numPr>
+      </w:pPr>
+      <w:r>
+        <w:t>ciascuno dei root server dell'ICANN contiene uno stesso database di informazioni nomi-indirizzi, relativo alle TLD RA.</w:t>
+      </w:r>
+    </w:p>
+    <w:p/>
+    <w:p>
+      <w:pPr>
+        <w:rPr>
+          <w:b/>
+        </w:rPr>
+      </w:pPr>
+      <w:r>
+        <w:t xml:space="preserve">Per visualizzare le </w:t>
+      </w:r>
+      <w:r>
+        <w:rPr>
+          <w:b/>
+        </w:rPr>
+        <w:t>informazioni sui domini</w:t>
+      </w:r>
+      <w:r>
+        <w:rPr>
+          <w:b/>
+        </w:rPr>
+        <w:t xml:space="preserve"> </w:t>
+      </w:r>
+      <w:r>
+        <w:t xml:space="preserve">come l’azienda a cui è intestato il dominio, il dominio di validità, i nomi DNS e/o gli indirizzi IP degli </w:t>
+      </w:r>
+      <w:proofErr w:type="spellStart"/>
+      <w:r>
+        <w:t>host</w:t>
+      </w:r>
+      <w:proofErr w:type="spellEnd"/>
+      <w:r>
+        <w:t xml:space="preserve"> che fungono da server autoritativi è possibile utilizzare il </w:t>
+      </w:r>
+      <w:r>
+        <w:rPr>
+          <w:b/>
+        </w:rPr>
+        <w:t>protocollo NICKNAME (WHOIS).</w:t>
+      </w:r>
+    </w:p>
+    <w:p/>
+    <w:p>
+      <w:pPr>
+        <w:rPr>
+          <w:bCs/>
+        </w:rPr>
+      </w:pPr>
+      <w:r>
+        <w:t xml:space="preserve">Il DNS è un </w:t>
+      </w:r>
+      <w:r>
+        <w:rPr>
+          <w:b/>
+          <w:bCs/>
+        </w:rPr>
+        <w:t>servizio distribuito</w:t>
+      </w:r>
+      <w:r>
+        <w:rPr>
+          <w:bCs/>
+        </w:rPr>
+        <w:t xml:space="preserve">, ovvero </w:t>
+      </w:r>
+      <w:r>
+        <w:rPr>
+          <w:bCs/>
+        </w:rPr>
+        <w:t xml:space="preserve">un </w:t>
+      </w:r>
+      <w:r>
+        <w:rPr>
+          <w:b/>
+          <w:bCs/>
+        </w:rPr>
+        <w:t xml:space="preserve">insieme di server </w:t>
+      </w:r>
+      <w:r>
+        <w:rPr>
+          <w:bCs/>
+        </w:rPr>
+        <w:t>di nomi (</w:t>
+      </w:r>
+      <w:proofErr w:type="spellStart"/>
+      <w:r>
+        <w:rPr>
+          <w:bCs/>
+        </w:rPr>
+        <w:t>host</w:t>
+      </w:r>
+      <w:proofErr w:type="spellEnd"/>
+      <w:r>
+        <w:rPr>
+          <w:bCs/>
+        </w:rPr>
+        <w:t xml:space="preserve"> su cui è in esecuzione il servizio)</w:t>
+      </w:r>
+      <w:r>
+        <w:rPr>
+          <w:bCs/>
+        </w:rPr>
+        <w:t xml:space="preserve">, </w:t>
+      </w:r>
+      <w:r>
+        <w:rPr>
+          <w:bCs/>
+        </w:rPr>
+        <w:t xml:space="preserve">ciascuno con una propria </w:t>
+      </w:r>
+      <w:r>
+        <w:rPr>
+          <w:b/>
+          <w:bCs/>
+        </w:rPr>
+        <w:t>zona di competenza</w:t>
+      </w:r>
+      <w:r>
+        <w:rPr>
+          <w:b/>
+          <w:bCs/>
+        </w:rPr>
+        <w:t>.</w:t>
+      </w:r>
+    </w:p>
+    <w:p>
+      <w:r>
+        <w:t xml:space="preserve">Una </w:t>
+      </w:r>
+      <w:r>
+        <w:rPr>
+          <w:b/>
+          <w:bCs/>
+        </w:rPr>
+        <w:t xml:space="preserve">richiesta di traduzione </w:t>
+      </w:r>
+      <w:r>
+        <w:t>nome-indirizzo è inviata al server di zona</w:t>
+      </w:r>
+      <w:r>
+        <w:t xml:space="preserve">; </w:t>
+      </w:r>
+      <w:r>
+        <w:t>se tale informazione non è disponibile</w:t>
+      </w:r>
+      <w:r>
+        <w:t xml:space="preserve">, </w:t>
+      </w:r>
+      <w:r>
+        <w:t>invia la richiesta e recupera l'informazione da un altro server DNS</w:t>
+      </w:r>
+      <w:r>
+        <w:t>.</w:t>
+      </w:r>
+    </w:p>
+    <w:p>
+      <w:pPr>
+        <w:rPr>
+          <w:bCs/>
+        </w:rPr>
+      </w:pPr>
+      <w:r>
+        <w:t xml:space="preserve">Le </w:t>
+      </w:r>
+      <w:r>
+        <w:rPr>
+          <w:b/>
+          <w:bCs/>
+        </w:rPr>
+        <w:t>zone di competenza si sovrappongono all'albero dei domini</w:t>
+      </w:r>
+      <w:r>
+        <w:rPr>
+          <w:b/>
+          <w:bCs/>
+        </w:rPr>
+        <w:t xml:space="preserve">, </w:t>
+      </w:r>
+      <w:r>
+        <w:rPr>
+          <w:bCs/>
+        </w:rPr>
+        <w:t>in modo da garantire che una qualsiasi richiesta possa essere soddisfatta</w:t>
+      </w:r>
+      <w:r>
+        <w:rPr>
+          <w:bCs/>
+        </w:rPr>
+        <w:t xml:space="preserve"> </w:t>
+      </w:r>
+      <w:r>
+        <w:rPr>
+          <w:bCs/>
+        </w:rPr>
+        <w:t>grazie all'interrogazione di una opportuna catena di server</w:t>
+      </w:r>
+    </w:p>
+    <w:p/>
+    <w:p>
+      <w:r>
+        <w:rPr>
+          <w:noProof/>
+        </w:rPr>
+        <w:lastRenderedPageBreak/>
+        <w:drawing>
+          <wp:inline distT="0" distB="0" distL="0" distR="0" wp14:anchorId="229BB1F9" wp14:editId="0089B82E">
+            <wp:extent cx="6120130" cy="3528060"/>
+            <wp:effectExtent l="0" t="0" r="0" b="0"/>
+            <wp:docPr id="5" name="Immagine 5"/>
+            <wp:cNvGraphicFramePr>
+              <a:graphicFrameLocks xmlns:a="http://schemas.openxmlformats.org/drawingml/2006/main" noChangeAspect="1"/>
+            </wp:cNvGraphicFramePr>
+            <a:graphic xmlns:a="http://schemas.openxmlformats.org/drawingml/2006/main">
+              <a:graphicData uri="http://schemas.openxmlformats.org/drawingml/2006/picture">
+                <pic:pic xmlns:pic="http://schemas.openxmlformats.org/drawingml/2006/picture">
+                  <pic:nvPicPr>
+                    <pic:cNvPr id="1" name=""/>
+                    <pic:cNvPicPr/>
+                  </pic:nvPicPr>
+                  <pic:blipFill>
+                    <a:blip r:embed="rId38"/>
+                    <a:stretch>
+                      <a:fillRect/>
+                    </a:stretch>
+                  </pic:blipFill>
+                  <pic:spPr>
+                    <a:xfrm>
+                      <a:off x="0" y="0"/>
+                      <a:ext cx="6120130" cy="3528060"/>
+                    </a:xfrm>
+                    <a:prstGeom prst="rect">
+                      <a:avLst/>
+                    </a:prstGeom>
+                  </pic:spPr>
+                </pic:pic>
+              </a:graphicData>
+            </a:graphic>
+          </wp:inline>
+        </w:drawing>
+      </w:r>
+    </w:p>
+    <w:p/>
+    <w:p/>
+    <w:p>
+      <w:pPr>
+        <w:rPr>
+          <w:b/>
+          <w:bCs/>
+        </w:rPr>
+      </w:pPr>
+      <w:r>
+        <w:t xml:space="preserve">Ogni zona organizza le informazioni di sua competenza in </w:t>
+      </w:r>
+      <w:r>
+        <w:rPr>
+          <w:b/>
+          <w:bCs/>
+        </w:rPr>
+        <w:t>record di risorsa</w:t>
+      </w:r>
+      <w:r>
+        <w:rPr>
+          <w:b/>
+          <w:bCs/>
+        </w:rPr>
+        <w:t xml:space="preserve"> </w:t>
+      </w:r>
+      <w:r>
+        <w:rPr>
+          <w:bCs/>
+        </w:rPr>
+        <w:t xml:space="preserve">che </w:t>
+      </w:r>
+      <w:r>
+        <w:rPr>
+          <w:bCs/>
+        </w:rPr>
+        <w:t>definiscono l'</w:t>
+      </w:r>
+      <w:r>
+        <w:rPr>
+          <w:b/>
+          <w:bCs/>
+        </w:rPr>
+        <w:t xml:space="preserve">associazione </w:t>
+      </w:r>
+      <w:r>
+        <w:rPr>
+          <w:bCs/>
+        </w:rPr>
+        <w:t xml:space="preserve">tra un </w:t>
+      </w:r>
+      <w:r>
+        <w:rPr>
+          <w:b/>
+          <w:bCs/>
+        </w:rPr>
+        <w:t xml:space="preserve">nome </w:t>
+      </w:r>
+      <w:r>
+        <w:rPr>
+          <w:bCs/>
+        </w:rPr>
+        <w:t>di dominio ed</w:t>
+      </w:r>
+      <w:r>
+        <w:rPr>
+          <w:bCs/>
+        </w:rPr>
+        <w:t xml:space="preserve"> </w:t>
+      </w:r>
+      <w:r>
+        <w:rPr>
+          <w:bCs/>
+        </w:rPr>
+        <w:t xml:space="preserve">un'altra </w:t>
+      </w:r>
+      <w:r>
+        <w:rPr>
+          <w:b/>
+          <w:bCs/>
+        </w:rPr>
+        <w:t>informazione</w:t>
+      </w:r>
+      <w:r>
+        <w:rPr>
+          <w:bCs/>
+        </w:rPr>
+        <w:t xml:space="preserve">, </w:t>
+      </w:r>
+      <w:r>
+        <w:rPr>
+          <w:b/>
+          <w:bCs/>
+        </w:rPr>
+        <w:t>in base al tipo di record</w:t>
+      </w:r>
+      <w:r>
+        <w:rPr>
+          <w:b/>
+          <w:bCs/>
+        </w:rPr>
+        <w:t>.</w:t>
+      </w:r>
+    </w:p>
+    <w:p/>
+    <w:p/>
+    <w:p>
+      <w:pPr>
+        <w:jc w:val="center"/>
+      </w:pPr>
+      <w:r>
+        <w:rPr>
+          <w:noProof/>
+        </w:rPr>
+        <w:drawing>
+          <wp:inline distT="0" distB="0" distL="0" distR="0" wp14:anchorId="0C51E9E3" wp14:editId="1EFBFFBB">
+            <wp:extent cx="4423716" cy="3088982"/>
+            <wp:effectExtent l="0" t="0" r="0" b="0"/>
+            <wp:docPr id="6" name="Immagine 6"/>
+            <wp:cNvGraphicFramePr>
+              <a:graphicFrameLocks xmlns:a="http://schemas.openxmlformats.org/drawingml/2006/main" noChangeAspect="1"/>
+            </wp:cNvGraphicFramePr>
+            <a:graphic xmlns:a="http://schemas.openxmlformats.org/drawingml/2006/main">
+              <a:graphicData uri="http://schemas.openxmlformats.org/drawingml/2006/picture">
+                <pic:pic xmlns:pic="http://schemas.openxmlformats.org/drawingml/2006/picture">
+                  <pic:nvPicPr>
+                    <pic:cNvPr id="1" name=""/>
+                    <pic:cNvPicPr/>
+                  </pic:nvPicPr>
+                  <pic:blipFill>
+                    <a:blip r:embed="rId39"/>
+                    <a:stretch>
+                      <a:fillRect/>
+                    </a:stretch>
+                  </pic:blipFill>
+                  <pic:spPr>
+                    <a:xfrm>
+                      <a:off x="0" y="0"/>
+                      <a:ext cx="4446091" cy="3104606"/>
+                    </a:xfrm>
+                    <a:prstGeom prst="rect">
+                      <a:avLst/>
+                    </a:prstGeom>
+                  </pic:spPr>
+                </pic:pic>
+              </a:graphicData>
+            </a:graphic>
+          </wp:inline>
+        </w:drawing>
+      </w:r>
+    </w:p>
+    <w:p>
+      <w:pPr>
+        <w:jc w:val="center"/>
+      </w:pPr>
+      <w:r>
+        <w:rPr>
+          <w:noProof/>
+        </w:rPr>
+        <w:lastRenderedPageBreak/>
+        <w:drawing>
+          <wp:inline distT="0" distB="0" distL="0" distR="0" wp14:anchorId="074C867A" wp14:editId="5A02C6CB">
+            <wp:extent cx="4448418" cy="3211926"/>
+            <wp:effectExtent l="0" t="0" r="9525" b="7620"/>
+            <wp:docPr id="7" name="Immagine 7"/>
+            <wp:cNvGraphicFramePr>
+              <a:graphicFrameLocks xmlns:a="http://schemas.openxmlformats.org/drawingml/2006/main" noChangeAspect="1"/>
+            </wp:cNvGraphicFramePr>
+            <a:graphic xmlns:a="http://schemas.openxmlformats.org/drawingml/2006/main">
+              <a:graphicData uri="http://schemas.openxmlformats.org/drawingml/2006/picture">
+                <pic:pic xmlns:pic="http://schemas.openxmlformats.org/drawingml/2006/picture">
+                  <pic:nvPicPr>
+                    <pic:cNvPr id="1" name=""/>
+                    <pic:cNvPicPr/>
+                  </pic:nvPicPr>
+                  <pic:blipFill>
+                    <a:blip r:embed="rId40"/>
+                    <a:stretch>
+                      <a:fillRect/>
+                    </a:stretch>
+                  </pic:blipFill>
+                  <pic:spPr>
+                    <a:xfrm>
+                      <a:off x="0" y="0"/>
+                      <a:ext cx="4465010" cy="3223906"/>
+                    </a:xfrm>
+                    <a:prstGeom prst="rect">
+                      <a:avLst/>
+                    </a:prstGeom>
+                  </pic:spPr>
+                </pic:pic>
+              </a:graphicData>
+            </a:graphic>
+          </wp:inline>
+        </w:drawing>
+      </w:r>
+    </w:p>
+    <w:p>
+      <w:pPr>
+        <w:jc w:val="center"/>
+      </w:pPr>
+    </w:p>
+    <w:p>
+      <w:pPr>
+        <w:jc w:val="center"/>
+      </w:pPr>
+    </w:p>
+    <w:p>
+      <w:r>
+        <w:t>Per risolvere un nome in un indirizzo ci sono due modalità:</w:t>
+      </w:r>
+    </w:p>
+    <w:p/>
+    <w:p>
+      <w:pPr>
+        <w:pStyle w:val="Paragrafoelenco"/>
+        <w:numPr>
+          <w:ilvl w:val="0"/>
+          <w:numId w:val="26"/>
+        </w:numPr>
+        <w:rPr>
+          <w:b/>
+        </w:rPr>
+      </w:pPr>
+      <w:r>
+        <w:rPr>
+          <w:b/>
+        </w:rPr>
+        <w:t>Risoluzione diretta</w:t>
+      </w:r>
+      <w:r>
+        <w:rPr>
+          <w:b/>
+        </w:rPr>
+        <w:t xml:space="preserve"> (</w:t>
+      </w:r>
+      <w:proofErr w:type="spellStart"/>
+      <w:r>
+        <w:rPr>
+          <w:b/>
+        </w:rPr>
+        <w:t>query</w:t>
+      </w:r>
+      <w:proofErr w:type="spellEnd"/>
+      <w:r>
+        <w:rPr>
+          <w:b/>
+        </w:rPr>
+        <w:t xml:space="preserve"> iterativa</w:t>
+      </w:r>
+      <w:r>
+        <w:rPr>
+          <w:b/>
+        </w:rPr>
+        <w:t>):</w:t>
+      </w:r>
+    </w:p>
+    <w:p>
+      <w:pPr>
+        <w:pStyle w:val="Paragrafoelenco"/>
+      </w:pPr>
+      <w:r>
+        <w:t xml:space="preserve">Supponiamo che </w:t>
+      </w:r>
+      <w:proofErr w:type="spellStart"/>
+      <w:r>
+        <w:t>l’host</w:t>
+      </w:r>
+      <w:proofErr w:type="spellEnd"/>
+      <w:r>
+        <w:t xml:space="preserve"> “PIPPO” voglia risolvere l’indirizzo </w:t>
+      </w:r>
+      <w:hyperlink r:id="rId41" w:history="1">
+        <w:r>
+          <w:rPr>
+            <w:rStyle w:val="Collegamentoipertestuale"/>
+          </w:rPr>
+          <w:t>www.pluto.com</w:t>
+        </w:r>
+      </w:hyperlink>
+    </w:p>
+    <w:p>
+      <w:pPr>
+        <w:pStyle w:val="Paragrafoelenco"/>
+      </w:pPr>
+      <w:proofErr w:type="spellStart"/>
+      <w:r>
+        <w:t>L’host</w:t>
+      </w:r>
+      <w:proofErr w:type="spellEnd"/>
+      <w:r>
+        <w:t xml:space="preserve"> gira la richiesta di traduzione al server locale DNS, definito nella configurazione </w:t>
+      </w:r>
+      <w:proofErr w:type="spellStart"/>
+      <w:r>
+        <w:t>dell’host</w:t>
+      </w:r>
+      <w:proofErr w:type="spellEnd"/>
+      <w:r>
+        <w:t xml:space="preserve"> stesso (se l’IP è assegnato dal DHCP, il server locale sarà quello dell’ISP).</w:t>
+      </w:r>
+    </w:p>
+    <w:p>
+      <w:pPr>
+        <w:pStyle w:val="Paragrafoelenco"/>
+      </w:pPr>
+      <w:r>
+        <w:t xml:space="preserve">Il server locale contatta un </w:t>
+      </w:r>
+      <w:r>
+        <w:rPr>
+          <w:b/>
+        </w:rPr>
+        <w:t>root server</w:t>
+      </w:r>
+      <w:r>
+        <w:t xml:space="preserve"> (13 nel mondo di 12 organizzazioni, ma ci sono le repliche) che si occupa di andare a risolvere la prima parte dell’indirizzo (</w:t>
+      </w:r>
+      <w:proofErr w:type="spellStart"/>
+      <w:r>
+        <w:rPr>
+          <w:b/>
+        </w:rPr>
+        <w:t>com</w:t>
+      </w:r>
+      <w:proofErr w:type="spellEnd"/>
+      <w:r>
+        <w:rPr>
+          <w:b/>
+        </w:rPr>
+        <w:t>.</w:t>
+      </w:r>
+      <w:r>
+        <w:t xml:space="preserve">). Il root server risponderà con l’indirizzo del </w:t>
+      </w:r>
+      <w:r>
+        <w:rPr>
+          <w:b/>
+        </w:rPr>
+        <w:t xml:space="preserve">server TLD </w:t>
+      </w:r>
+      <w:r>
+        <w:t>da contattare.</w:t>
+      </w:r>
+    </w:p>
+    <w:p>
+      <w:pPr>
+        <w:pStyle w:val="Paragrafoelenco"/>
+      </w:pPr>
+      <w:r>
+        <w:t xml:space="preserve">Il server DNS locale contatterà tale </w:t>
+      </w:r>
+      <w:r>
+        <w:rPr>
+          <w:b/>
+        </w:rPr>
+        <w:t xml:space="preserve">server TLD </w:t>
+      </w:r>
+      <w:r>
+        <w:t xml:space="preserve">che ha la funzione di sapere tutto quello che serve per un determinato dominio (nel nostro caso </w:t>
+      </w:r>
+      <w:proofErr w:type="spellStart"/>
+      <w:r>
+        <w:rPr>
+          <w:b/>
+        </w:rPr>
+        <w:t>com</w:t>
+      </w:r>
+      <w:proofErr w:type="spellEnd"/>
+      <w:r>
+        <w:rPr>
+          <w:b/>
+        </w:rPr>
+        <w:t>.</w:t>
+      </w:r>
+      <w:r>
+        <w:t>) e quindi conosce chi ha registrato tale dominio. Infatti il server TLD risponderà con l’indirizzo dell’</w:t>
+      </w:r>
+      <w:proofErr w:type="spellStart"/>
+      <w:r>
+        <w:rPr>
+          <w:b/>
+        </w:rPr>
+        <w:t>authoritative</w:t>
+      </w:r>
+      <w:proofErr w:type="spellEnd"/>
+      <w:r>
+        <w:rPr>
+          <w:b/>
+        </w:rPr>
+        <w:t xml:space="preserve"> server</w:t>
+      </w:r>
+      <w:r>
+        <w:t xml:space="preserve">, il quale, essendo responsabile della registrazione del sito web, conosce l’indirizzo IP di </w:t>
+      </w:r>
+      <w:hyperlink r:id="rId42" w:history="1">
+        <w:r>
+          <w:rPr>
+            <w:rStyle w:val="Collegamentoipertestuale"/>
+          </w:rPr>
+          <w:t>www.pluto.com</w:t>
+        </w:r>
+      </w:hyperlink>
+      <w:r>
+        <w:t xml:space="preserve"> .</w:t>
+      </w:r>
+    </w:p>
+    <w:p>
+      <w:pPr>
+        <w:pStyle w:val="Paragrafoelenco"/>
+      </w:pPr>
+      <w:r>
+        <w:t xml:space="preserve">A questo punto il server DNS locale memorizza la corrispondenza e restituisce la risposta </w:t>
+      </w:r>
+      <w:proofErr w:type="spellStart"/>
+      <w:r>
+        <w:t>all’host</w:t>
+      </w:r>
+      <w:proofErr w:type="spellEnd"/>
+      <w:r>
+        <w:t xml:space="preserve"> PIPPO.</w:t>
+      </w:r>
+    </w:p>
+    <w:p>
+      <w:pPr>
+        <w:pStyle w:val="Paragrafoelenco"/>
+      </w:pPr>
+    </w:p>
+    <w:p>
+      <w:pPr>
+        <w:pStyle w:val="Paragrafoelenco"/>
+      </w:pPr>
+    </w:p>
+    <w:p>
+      <w:pPr>
+        <w:pStyle w:val="Paragrafoelenco"/>
+        <w:jc w:val="center"/>
+      </w:pPr>
+      <w:r>
+        <w:rPr>
+          <w:noProof/>
+        </w:rPr>
+        <w:drawing>
+          <wp:inline distT="0" distB="0" distL="0" distR="0" wp14:anchorId="0E2604CC" wp14:editId="72AAD5DD">
+            <wp:extent cx="2116680" cy="1944060"/>
+            <wp:effectExtent l="0" t="0" r="0" b="0"/>
+            <wp:docPr id="9" name="Immagine 9"/>
+            <wp:cNvGraphicFramePr>
+              <a:graphicFrameLocks xmlns:a="http://schemas.openxmlformats.org/drawingml/2006/main" noChangeAspect="1"/>
+            </wp:cNvGraphicFramePr>
+            <a:graphic xmlns:a="http://schemas.openxmlformats.org/drawingml/2006/main">
+              <a:graphicData uri="http://schemas.openxmlformats.org/drawingml/2006/picture">
+                <pic:pic xmlns:pic="http://schemas.openxmlformats.org/drawingml/2006/picture">
+                  <pic:nvPicPr>
+                    <pic:cNvPr id="1" name=""/>
+                    <pic:cNvPicPr/>
+                  </pic:nvPicPr>
+                  <pic:blipFill>
+                    <a:blip r:embed="rId43"/>
+                    <a:stretch>
+                      <a:fillRect/>
+                    </a:stretch>
+                  </pic:blipFill>
+                  <pic:spPr>
+                    <a:xfrm>
+                      <a:off x="0" y="0"/>
+                      <a:ext cx="2130180" cy="1956459"/>
+                    </a:xfrm>
+                    <a:prstGeom prst="rect">
+                      <a:avLst/>
+                    </a:prstGeom>
+                  </pic:spPr>
+                </pic:pic>
+              </a:graphicData>
+            </a:graphic>
+          </wp:inline>
+        </w:drawing>
+      </w:r>
+    </w:p>
+    <w:p>
+      <w:pPr>
+        <w:pStyle w:val="Paragrafoelenco"/>
+      </w:pPr>
+    </w:p>
+    <w:p>
+      <w:pPr>
+        <w:pStyle w:val="Paragrafoelenco"/>
+        <w:numPr>
+          <w:ilvl w:val="0"/>
+          <w:numId w:val="26"/>
+        </w:numPr>
+        <w:rPr>
+          <w:b/>
+        </w:rPr>
+      </w:pPr>
+      <w:r>
+        <w:rPr>
+          <w:b/>
+        </w:rPr>
+        <w:lastRenderedPageBreak/>
+        <w:t>Risoluzione diretta (</w:t>
+      </w:r>
+      <w:proofErr w:type="spellStart"/>
+      <w:r>
+        <w:rPr>
+          <w:b/>
+        </w:rPr>
+        <w:t>query</w:t>
+      </w:r>
+      <w:proofErr w:type="spellEnd"/>
+      <w:r>
+        <w:rPr>
+          <w:b/>
+        </w:rPr>
+        <w:t xml:space="preserve"> ricorsiva):</w:t>
+      </w:r>
+    </w:p>
+    <w:p>
+      <w:pPr>
+        <w:pStyle w:val="Paragrafoelenco"/>
+      </w:pPr>
+      <w:r>
+        <w:t>Il server locale affida al server contattato il compito di tradurre il nome. Ogni server che non è in grado di rispondere si rivolge esso stesso ad un altro server ed attende la risposta.</w:t>
+      </w:r>
+    </w:p>
+    <w:p>
+      <w:pPr>
+        <w:pStyle w:val="Paragrafoelenco"/>
+      </w:pPr>
+      <w:r>
+        <w:t>La risposta torna al server locale seguendo lo stesso percorso.</w:t>
+      </w:r>
+    </w:p>
+    <w:p>
+      <w:pPr>
+        <w:pStyle w:val="Paragrafoelenco"/>
+        <w:jc w:val="center"/>
+      </w:pPr>
+      <w:r>
+        <w:rPr>
+          <w:noProof/>
+        </w:rPr>
+        <w:drawing>
+          <wp:inline distT="0" distB="0" distL="0" distR="0" wp14:anchorId="3D28FAA6" wp14:editId="71A263D1">
+            <wp:extent cx="2820040" cy="2792704"/>
+            <wp:effectExtent l="0" t="0" r="0" b="8255"/>
+            <wp:docPr id="8" name="Immagine 8"/>
+            <wp:cNvGraphicFramePr>
+              <a:graphicFrameLocks xmlns:a="http://schemas.openxmlformats.org/drawingml/2006/main" noChangeAspect="1"/>
+            </wp:cNvGraphicFramePr>
+            <a:graphic xmlns:a="http://schemas.openxmlformats.org/drawingml/2006/main">
+              <a:graphicData uri="http://schemas.openxmlformats.org/drawingml/2006/picture">
+                <pic:pic xmlns:pic="http://schemas.openxmlformats.org/drawingml/2006/picture">
+                  <pic:nvPicPr>
+                    <pic:cNvPr id="1" name=""/>
+                    <pic:cNvPicPr/>
+                  </pic:nvPicPr>
+                  <pic:blipFill>
+                    <a:blip r:embed="rId44"/>
+                    <a:stretch>
+                      <a:fillRect/>
+                    </a:stretch>
+                  </pic:blipFill>
+                  <pic:spPr>
+                    <a:xfrm>
+                      <a:off x="0" y="0"/>
+                      <a:ext cx="2941163" cy="2912653"/>
+                    </a:xfrm>
+                    <a:prstGeom prst="rect">
+                      <a:avLst/>
+                    </a:prstGeom>
+                  </pic:spPr>
+                </pic:pic>
+              </a:graphicData>
+            </a:graphic>
+          </wp:inline>
+        </w:drawing>
+      </w:r>
+    </w:p>
+    <w:p>
+      <w:pPr>
+        <w:pStyle w:val="Paragrafoelenco"/>
+        <w:rPr>
+          <w:b/>
+        </w:rPr>
+      </w:pPr>
+    </w:p>
+    <w:p>
+      <w:pPr>
+        <w:pStyle w:val="Paragrafoelenco"/>
+        <w:numPr>
+          <w:ilvl w:val="0"/>
+          <w:numId w:val="26"/>
+        </w:numPr>
+        <w:rPr>
+          <w:b/>
+        </w:rPr>
+      </w:pPr>
+      <w:r>
+        <w:rPr>
+          <w:b/>
+        </w:rPr>
+        <w:t>Risoluzione indiretta:</w:t>
+      </w:r>
+    </w:p>
+    <w:p>
+      <w:pPr>
+        <w:pStyle w:val="Paragrafoelenco"/>
+      </w:pPr>
+      <w:r>
+        <w:t xml:space="preserve">Il DNS fornisce anche un meccanismo per la </w:t>
+      </w:r>
+      <w:r>
+        <w:rPr>
+          <w:bCs/>
+        </w:rPr>
+        <w:t xml:space="preserve">traduzione </w:t>
+      </w:r>
+      <w:r>
+        <w:t xml:space="preserve">di un </w:t>
+      </w:r>
+      <w:r>
+        <w:rPr>
+          <w:bCs/>
+        </w:rPr>
+        <w:t xml:space="preserve">indirizzo IP </w:t>
+      </w:r>
+      <w:r>
+        <w:t>in</w:t>
+      </w:r>
+      <w:r>
+        <w:t xml:space="preserve"> </w:t>
+      </w:r>
+      <w:r>
+        <w:t xml:space="preserve">un </w:t>
+      </w:r>
+      <w:r>
+        <w:rPr>
+          <w:bCs/>
+        </w:rPr>
+        <w:t xml:space="preserve">nome di domino </w:t>
+      </w:r>
+      <w:r>
+        <w:t>(risoluzione inversa)</w:t>
+      </w:r>
+      <w:r>
+        <w:t>.</w:t>
+      </w:r>
+    </w:p>
+    <w:p>
+      <w:pPr>
+        <w:pStyle w:val="Paragrafoelenco"/>
+      </w:pPr>
+      <w:r>
+        <w:t>Questo meccanismo, vista la natura degli indirizzi IP, non può sfruttare</w:t>
+      </w:r>
+      <w:r>
+        <w:t xml:space="preserve"> </w:t>
+      </w:r>
+      <w:r>
+        <w:t>l'approccio gerarchico usato nella ricerca di un IP a partire da un nome di</w:t>
+      </w:r>
+      <w:r>
+        <w:t xml:space="preserve"> </w:t>
+      </w:r>
+      <w:r>
+        <w:t>domini</w:t>
+      </w:r>
+      <w:r>
+        <w:t xml:space="preserve">, infatti necessita di uno </w:t>
+      </w:r>
+      <w:r>
+        <w:rPr>
+          <w:b/>
+        </w:rPr>
+        <w:t>spazio dei nomi specifico</w:t>
+      </w:r>
+      <w:r>
+        <w:t>.</w:t>
+      </w:r>
+    </w:p>
+    <w:p>
+      <w:pPr>
+        <w:pStyle w:val="Paragrafoelenco"/>
+      </w:pPr>
+      <w:r>
+        <w:t xml:space="preserve">Il dominio utilizzato è </w:t>
+      </w:r>
+      <w:r>
+        <w:rPr>
+          <w:b/>
+          <w:bCs/>
+        </w:rPr>
+        <w:t>in-</w:t>
+      </w:r>
+      <w:proofErr w:type="spellStart"/>
+      <w:r>
+        <w:rPr>
+          <w:b/>
+          <w:bCs/>
+        </w:rPr>
+        <w:t>addr.arpa</w:t>
+      </w:r>
+      <w:proofErr w:type="spellEnd"/>
+      <w:r>
+        <w:t>, per il quale gli indirizzi IP sono</w:t>
+      </w:r>
+      <w:r>
+        <w:t xml:space="preserve"> </w:t>
+      </w:r>
+      <w:r>
+        <w:t>rappresentati al contrario (es: 192.168.1.5 diviene 5.1.168.192), per</w:t>
+      </w:r>
+      <w:r>
+        <w:t xml:space="preserve"> </w:t>
+      </w:r>
+      <w:r>
+        <w:t>omogeneità con la codifica dei nomi di dominio</w:t>
+      </w:r>
+    </w:p>
+    <w:p/>
+    <w:p/>
+    <w:p>
+      <w:r>
+        <w:t xml:space="preserve">Quindi, in sostanza, </w:t>
+      </w:r>
+      <w:r>
+        <w:t>L'interrogazione di un servizio DNS corrisponde all'interrogazione di una base</w:t>
+      </w:r>
+    </w:p>
+    <w:p>
+      <w:r>
+        <w:t>di dati distribuita, in cui il risultato è il record desiderato</w:t>
+      </w:r>
+      <w:r>
+        <w:t>.</w:t>
+      </w:r>
+    </w:p>
+    <w:p>
+      <w:r>
+        <w:t>La base di dati del DNS ha due scopi</w:t>
+      </w:r>
+    </w:p>
+    <w:p>
+      <w:pPr>
+        <w:pStyle w:val="Paragrafoelenco"/>
+        <w:numPr>
+          <w:ilvl w:val="0"/>
+          <w:numId w:val="27"/>
+        </w:numPr>
+      </w:pPr>
+      <w:r>
+        <w:t>trovare l'indirizzo numerico associato ad un nome</w:t>
+      </w:r>
+    </w:p>
+    <w:p>
+      <w:pPr>
+        <w:pStyle w:val="Paragrafoelenco"/>
+        <w:numPr>
+          <w:ilvl w:val="0"/>
+          <w:numId w:val="27"/>
+        </w:numPr>
+      </w:pPr>
+      <w:r>
+        <w:t>trovare il nome a partire da un indirizzo numerico</w:t>
+      </w:r>
+    </w:p>
+    <w:p>
+      <w:r>
+        <w:t>Esistono diverse modalità per interrogare il servizio direttamente</w:t>
+      </w:r>
+      <w:r>
+        <w:t>.</w:t>
+      </w:r>
+    </w:p>
+    <w:p/>
+    <w:p/>
+    <w:p>
+      <w:r>
+        <w:t xml:space="preserve">Il programma classico per l'interrogazione del DNS è </w:t>
+      </w:r>
+      <w:proofErr w:type="spellStart"/>
+      <w:r>
+        <w:rPr>
+          <w:b/>
+          <w:bCs/>
+        </w:rPr>
+        <w:t>nslookup</w:t>
+      </w:r>
+      <w:proofErr w:type="spellEnd"/>
+      <w:r>
+        <w:t>, disponibile</w:t>
+      </w:r>
+      <w:r>
+        <w:t xml:space="preserve"> </w:t>
+      </w:r>
+      <w:r>
+        <w:t>sia su sistemi di tipo Unix che Windows</w:t>
+      </w:r>
+      <w:r>
+        <w:t>.</w:t>
+      </w:r>
+    </w:p>
+    <w:p>
+      <w:r>
+        <w:t xml:space="preserve">Su alcuni sistemi Linux, </w:t>
+      </w:r>
+      <w:proofErr w:type="gramStart"/>
+      <w:r>
+        <w:t>ad</w:t>
+      </w:r>
+      <w:proofErr w:type="gramEnd"/>
+      <w:r>
+        <w:t xml:space="preserve"> </w:t>
+      </w:r>
+      <w:proofErr w:type="spellStart"/>
+      <w:r>
+        <w:t>nslookup</w:t>
+      </w:r>
+      <w:proofErr w:type="spellEnd"/>
+      <w:r>
+        <w:t xml:space="preserve"> sono preferiti programmi quali </w:t>
+      </w:r>
+      <w:proofErr w:type="spellStart"/>
+      <w:r>
+        <w:rPr>
+          <w:b/>
+          <w:bCs/>
+        </w:rPr>
+        <w:t>host</w:t>
+      </w:r>
+      <w:proofErr w:type="spellEnd"/>
+      <w:r>
+        <w:rPr>
+          <w:b/>
+          <w:bCs/>
+        </w:rPr>
+        <w:t xml:space="preserve"> </w:t>
+      </w:r>
+      <w:r>
+        <w:t>e</w:t>
+      </w:r>
+      <w:r>
+        <w:t xml:space="preserve"> </w:t>
+      </w:r>
+      <w:proofErr w:type="spellStart"/>
+      <w:r>
+        <w:rPr>
+          <w:b/>
+          <w:bCs/>
+        </w:rPr>
+        <w:t>dig</w:t>
+      </w:r>
+      <w:proofErr w:type="spellEnd"/>
+      <w:r>
+        <w:t xml:space="preserve">, e l'implementazione di </w:t>
+      </w:r>
+      <w:proofErr w:type="spellStart"/>
+      <w:r>
+        <w:t>nslookup</w:t>
+      </w:r>
+      <w:proofErr w:type="spellEnd"/>
+      <w:r>
+        <w:t xml:space="preserve"> può essere solo parzial</w:t>
+      </w:r>
+      <w:r>
+        <w:t>e.</w:t>
+      </w:r>
+    </w:p>
+    <w:p>
+      <w:r>
+        <w:t xml:space="preserve">Nell'implementazione completa </w:t>
+      </w:r>
+      <w:proofErr w:type="spellStart"/>
+      <w:r>
+        <w:rPr>
+          <w:b/>
+          <w:bCs/>
+        </w:rPr>
+        <w:t>nslookup</w:t>
+      </w:r>
+      <w:proofErr w:type="spellEnd"/>
+      <w:r>
+        <w:rPr>
+          <w:b/>
+          <w:bCs/>
+        </w:rPr>
+        <w:t xml:space="preserve"> </w:t>
+      </w:r>
+      <w:r>
+        <w:t xml:space="preserve">prevede il comando </w:t>
+      </w:r>
+      <w:proofErr w:type="spellStart"/>
+      <w:r>
+        <w:rPr>
+          <w:b/>
+          <w:bCs/>
+        </w:rPr>
+        <w:t>ls</w:t>
+      </w:r>
+      <w:proofErr w:type="spellEnd"/>
+      <w:r>
+        <w:t>, che</w:t>
+      </w:r>
+      <w:r>
+        <w:t xml:space="preserve"> </w:t>
+      </w:r>
+      <w:r>
+        <w:t>permette di ottenere l'elenco di tutti i record presenti sul server DNS</w:t>
+      </w:r>
+      <w:r>
+        <w:t>, ma generalmente viene impedito.</w:t>
+      </w:r>
+    </w:p>
+    <w:p>
+      <w:r>
+        <w:t>Esempi:</w:t>
+      </w:r>
+    </w:p>
+    <w:p>
+      <w:r>
+        <w:t xml:space="preserve">• </w:t>
+      </w:r>
+      <w:proofErr w:type="spellStart"/>
+      <w:r>
+        <w:t>nslookup</w:t>
+      </w:r>
+      <w:proofErr w:type="spellEnd"/>
+      <w:r>
+        <w:t xml:space="preserve"> google.com [server </w:t>
+      </w:r>
+      <w:proofErr w:type="spellStart"/>
+      <w:r>
+        <w:t>dns</w:t>
+      </w:r>
+      <w:proofErr w:type="spellEnd"/>
+      <w:r>
+        <w:t>]</w:t>
+      </w:r>
+    </w:p>
+    <w:p>
+      <w:r>
+        <w:t xml:space="preserve">• </w:t>
+      </w:r>
+      <w:proofErr w:type="spellStart"/>
+      <w:r>
+        <w:t>nslookup</w:t>
+      </w:r>
+      <w:proofErr w:type="spellEnd"/>
+      <w:r>
+        <w:t xml:space="preserve"> –</w:t>
+      </w:r>
+      <w:proofErr w:type="spellStart"/>
+      <w:r>
+        <w:t>type</w:t>
+      </w:r>
+      <w:proofErr w:type="spellEnd"/>
+      <w:r>
+        <w:t xml:space="preserve">=mx google.com [server </w:t>
+      </w:r>
+      <w:proofErr w:type="spellStart"/>
+      <w:r>
+        <w:t>dns</w:t>
+      </w:r>
+      <w:proofErr w:type="spellEnd"/>
+      <w:r>
+        <w:t>]</w:t>
+      </w:r>
+    </w:p>
+    <w:p>
+      <w:r>
+        <w:lastRenderedPageBreak/>
+        <w:t xml:space="preserve">• </w:t>
+      </w:r>
+      <w:proofErr w:type="spellStart"/>
+      <w:r>
+        <w:t>nslookup</w:t>
+      </w:r>
+      <w:proofErr w:type="spellEnd"/>
+      <w:r>
+        <w:t xml:space="preserve"> –</w:t>
+      </w:r>
+      <w:proofErr w:type="spellStart"/>
+      <w:r>
+        <w:t>type</w:t>
+      </w:r>
+      <w:proofErr w:type="spellEnd"/>
+      <w:r>
+        <w:t xml:space="preserve">=ns google.com [server </w:t>
+      </w:r>
+      <w:proofErr w:type="spellStart"/>
+      <w:r>
+        <w:t>dns</w:t>
+      </w:r>
+      <w:proofErr w:type="spellEnd"/>
+      <w:r>
+        <w:t>]</w:t>
+      </w:r>
+    </w:p>
+    <w:p>
+      <w:r>
+        <w:t xml:space="preserve">• </w:t>
+      </w:r>
+      <w:proofErr w:type="spellStart"/>
+      <w:r>
+        <w:t>nslookup</w:t>
+      </w:r>
+      <w:proofErr w:type="spellEnd"/>
+      <w:r>
+        <w:t xml:space="preserve"> –</w:t>
+      </w:r>
+      <w:proofErr w:type="spellStart"/>
+      <w:r>
+        <w:t>type</w:t>
+      </w:r>
+      <w:proofErr w:type="spellEnd"/>
+      <w:r>
+        <w:t>=</w:t>
+      </w:r>
+      <w:proofErr w:type="spellStart"/>
+      <w:r>
+        <w:t>any</w:t>
+      </w:r>
+      <w:proofErr w:type="spellEnd"/>
+      <w:r>
+        <w:t xml:space="preserve"> google.com [server </w:t>
+      </w:r>
+      <w:proofErr w:type="spellStart"/>
+      <w:r>
+        <w:t>dns</w:t>
+      </w:r>
+      <w:proofErr w:type="spellEnd"/>
+      <w:r>
+        <w:t>]</w:t>
       </w:r>
     </w:p>
     <w:sectPr>
@@ -7077,7 +9181,7 @@
 </file>
 
 <file path=word/numbering.xml><?xml version="1.0" encoding="utf-8"?>
-<w:numbering xmlns:wpc="http://schemas.microsoft.com/office/word/2010/wordprocessingCanvas" xmlns:cx="http://schemas.microsoft.com/office/drawing/2014/chartex" xmlns:cx1="http://schemas.microsoft.com/office/drawing/2015/9/8/chartex" xmlns:cx2="http://schemas.microsoft.com/office/drawing/2015/10/21/chartex" xmlns:cx3="http://schemas.microsoft.com/office/drawing/2016/5/9/chartex" xmlns:cx4="http://schemas.microsoft.com/office/drawing/2016/5/10/chartex" xmlns:cx5="http://schemas.microsoft.com/office/drawing/2016/5/11/chartex" xmlns:cx6="http://schemas.microsoft.com/office/drawing/2016/5/12/chartex" xmlns:cx7="http://schemas.microsoft.com/office/drawing/2016/5/13/chartex" xmlns:cx8="http://schemas.microsoft.com/office/drawing/2016/5/14/chartex" xmlns:mc="http://schemas.openxmlformats.org/markup-compatibility/2006" xmlns:aink="http://schemas.microsoft.com/office/drawing/2016/ink" xmlns:am3d="http://schemas.microsoft.com/office/drawing/2017/model3d" xmlns:o="urn:schemas-microsoft-com:office:office" xmlns:oel="http://schemas.microsoft.com/office/2019/extlst" xmlns:r="http://schemas.openxmlformats.org/officeDocument/2006/relationships" xmlns:m="http://schemas.openxmlformats.org/officeDocument/2006/math" xmlns:v="urn:schemas-microsoft-com:vml" xmlns:wp14="http://schemas.microsoft.com/office/word/2010/wordprocessingDrawing" xmlns:wp="http://schemas.openxmlformats.org/drawingml/2006/wordprocessingDrawing" xmlns:w10="urn:schemas-microsoft-com:office:word" xmlns:w="http://schemas.openxmlformats.org/wordprocessingml/2006/main" xmlns:w14="http://schemas.microsoft.com/office/word/2010/wordml" xmlns:w15="http://schemas.microsoft.com/office/word/2012/wordml" xmlns:w16cex="http://schemas.microsoft.com/office/word/2018/wordml/cex" xmlns:w16cid="http://schemas.microsoft.com/office/word/2016/wordml/cid" xmlns:w16="http://schemas.microsoft.com/office/word/2018/wordml" xmlns:w16sdtdh="http://schemas.microsoft.com/office/word/2020/wordml/sdtdatahash" xmlns:w16se="http://schemas.microsoft.com/office/word/2015/wordml/symex" xmlns:wpg="http://schemas.microsoft.com/office/word/2010/wordprocessingGroup" xmlns:wpi="http://schemas.microsoft.com/office/word/2010/wordprocessingInk" xmlns:wne="http://schemas.microsoft.com/office/word/2006/wordml" xmlns:wps="http://schemas.microsoft.com/office/word/2010/wordprocessingShape" mc:Ignorable="w14 w15 w16se w16cid w16 w16cex w16sdtdh wp14">
+<w:numbering xmlns:wpc="http://schemas.microsoft.com/office/word/2010/wordprocessingCanvas" xmlns:cx="http://schemas.microsoft.com/office/drawing/2014/chartex" xmlns:cx1="http://schemas.microsoft.com/office/drawing/2015/9/8/chartex" xmlns:cx2="http://schemas.microsoft.com/office/drawing/2015/10/21/chartex" xmlns:cx3="http://schemas.microsoft.com/office/drawing/2016/5/9/chartex" xmlns:cx4="http://schemas.microsoft.com/office/drawing/2016/5/10/chartex" xmlns:cx5="http://schemas.microsoft.com/office/drawing/2016/5/11/chartex" xmlns:cx6="http://schemas.microsoft.com/office/drawing/2016/5/12/chartex" xmlns:cx7="http://schemas.microsoft.com/office/drawing/2016/5/13/chartex" xmlns:cx8="http://schemas.microsoft.com/office/drawing/2016/5/14/chartex" xmlns:mc="http://schemas.openxmlformats.org/markup-compatibility/2006" xmlns:aink="http://schemas.microsoft.com/office/drawing/2016/ink" xmlns:am3d="http://schemas.microsoft.com/office/drawing/2017/model3d" xmlns:o="urn:schemas-microsoft-com:office:office" xmlns:r="http://schemas.openxmlformats.org/officeDocument/2006/relationships" xmlns:m="http://schemas.openxmlformats.org/officeDocument/2006/math" xmlns:v="urn:schemas-microsoft-com:vml" xmlns:wp14="http://schemas.microsoft.com/office/word/2010/wordprocessingDrawing" xmlns:wp="http://schemas.openxmlformats.org/drawingml/2006/wordprocessingDrawing" xmlns:w10="urn:schemas-microsoft-com:office:word" xmlns:w="http://schemas.openxmlformats.org/wordprocessingml/2006/main" xmlns:w14="http://schemas.microsoft.com/office/word/2010/wordml" xmlns:w15="http://schemas.microsoft.com/office/word/2012/wordml" xmlns:w16cid="http://schemas.microsoft.com/office/word/2016/wordml/cid" xmlns:w16se="http://schemas.microsoft.com/office/word/2015/wordml/symex" xmlns:wpg="http://schemas.microsoft.com/office/word/2010/wordprocessingGroup" xmlns:wpi="http://schemas.microsoft.com/office/word/2010/wordprocessingInk" xmlns:wne="http://schemas.microsoft.com/office/word/2006/wordml" xmlns:wps="http://schemas.microsoft.com/office/word/2010/wordprocessingShape" mc:Ignorable="w14 w15 w16se w16cid wp14">
   <w:abstractNum w:abstractNumId="0" w15:restartNumberingAfterBreak="0">
     <w:nsid w:val="00FF6B72"/>
     <w:multiLevelType w:val="multilevel"/>
@@ -7341,6 +9445,205 @@
     </w:lvl>
   </w:abstractNum>
   <w:abstractNum w:abstractNumId="2" w15:restartNumberingAfterBreak="0">
+    <w:nsid w:val="0E86510E"/>
+    <w:multiLevelType w:val="hybridMultilevel"/>
+    <w:tmpl w:val="17F09DE8"/>
+    <w:lvl w:ilvl="0" w:tplc="0410000F">
+      <w:start w:val="1"/>
+      <w:numFmt w:val="decimal"/>
+      <w:lvlText w:val="%1."/>
+      <w:lvlJc w:val="left"/>
+      <w:pPr>
+        <w:ind w:left="720" w:hanging="360"/>
+      </w:pPr>
+    </w:lvl>
+    <w:lvl w:ilvl="1" w:tplc="04100019" w:tentative="1">
+      <w:start w:val="1"/>
+      <w:numFmt w:val="lowerLetter"/>
+      <w:lvlText w:val="%2."/>
+      <w:lvlJc w:val="left"/>
+      <w:pPr>
+        <w:ind w:left="1440" w:hanging="360"/>
+      </w:pPr>
+    </w:lvl>
+    <w:lvl w:ilvl="2" w:tplc="0410001B" w:tentative="1">
+      <w:start w:val="1"/>
+      <w:numFmt w:val="lowerRoman"/>
+      <w:lvlText w:val="%3."/>
+      <w:lvlJc w:val="right"/>
+      <w:pPr>
+        <w:ind w:left="2160" w:hanging="180"/>
+      </w:pPr>
+    </w:lvl>
+    <w:lvl w:ilvl="3" w:tplc="0410000F" w:tentative="1">
+      <w:start w:val="1"/>
+      <w:numFmt w:val="decimal"/>
+      <w:lvlText w:val="%4."/>
+      <w:lvlJc w:val="left"/>
+      <w:pPr>
+        <w:ind w:left="2880" w:hanging="360"/>
+      </w:pPr>
+    </w:lvl>
+    <w:lvl w:ilvl="4" w:tplc="04100019" w:tentative="1">
+      <w:start w:val="1"/>
+      <w:numFmt w:val="lowerLetter"/>
+      <w:lvlText w:val="%5."/>
+      <w:lvlJc w:val="left"/>
+      <w:pPr>
+        <w:ind w:left="3600" w:hanging="360"/>
+      </w:pPr>
+    </w:lvl>
+    <w:lvl w:ilvl="5" w:tplc="0410001B" w:tentative="1">
+      <w:start w:val="1"/>
+      <w:numFmt w:val="lowerRoman"/>
+      <w:lvlText w:val="%6."/>
+      <w:lvlJc w:val="right"/>
+      <w:pPr>
+        <w:ind w:left="4320" w:hanging="180"/>
+      </w:pPr>
+    </w:lvl>
+    <w:lvl w:ilvl="6" w:tplc="0410000F" w:tentative="1">
+      <w:start w:val="1"/>
+      <w:numFmt w:val="decimal"/>
+      <w:lvlText w:val="%7."/>
+      <w:lvlJc w:val="left"/>
+      <w:pPr>
+        <w:ind w:left="5040" w:hanging="360"/>
+      </w:pPr>
+    </w:lvl>
+    <w:lvl w:ilvl="7" w:tplc="04100019" w:tentative="1">
+      <w:start w:val="1"/>
+      <w:numFmt w:val="lowerLetter"/>
+      <w:lvlText w:val="%8."/>
+      <w:lvlJc w:val="left"/>
+      <w:pPr>
+        <w:ind w:left="5760" w:hanging="360"/>
+      </w:pPr>
+    </w:lvl>
+    <w:lvl w:ilvl="8" w:tplc="0410001B" w:tentative="1">
+      <w:start w:val="1"/>
+      <w:numFmt w:val="lowerRoman"/>
+      <w:lvlText w:val="%9."/>
+      <w:lvlJc w:val="right"/>
+      <w:pPr>
+        <w:ind w:left="6480" w:hanging="180"/>
+      </w:pPr>
+    </w:lvl>
+  </w:abstractNum>
+  <w:abstractNum w:abstractNumId="3" w15:restartNumberingAfterBreak="0">
+    <w:nsid w:val="135A06E0"/>
+    <w:multiLevelType w:val="hybridMultilevel"/>
+    <w:tmpl w:val="BC6029D0"/>
+    <w:lvl w:ilvl="0" w:tplc="04100001">
+      <w:start w:val="1"/>
+      <w:numFmt w:val="bullet"/>
+      <w:lvlText w:val=""/>
+      <w:lvlJc w:val="left"/>
+      <w:pPr>
+        <w:ind w:left="720" w:hanging="360"/>
+      </w:pPr>
+      <w:rPr>
+        <w:rFonts w:ascii="Symbol" w:hAnsi="Symbol" w:hint="default"/>
+      </w:rPr>
+    </w:lvl>
+    <w:lvl w:ilvl="1" w:tplc="04100003" w:tentative="1">
+      <w:start w:val="1"/>
+      <w:numFmt w:val="bullet"/>
+      <w:lvlText w:val="o"/>
+      <w:lvlJc w:val="left"/>
+      <w:pPr>
+        <w:ind w:left="1440" w:hanging="360"/>
+      </w:pPr>
+      <w:rPr>
+        <w:rFonts w:ascii="Courier New" w:hAnsi="Courier New" w:cs="Courier New" w:hint="default"/>
+      </w:rPr>
+    </w:lvl>
+    <w:lvl w:ilvl="2" w:tplc="04100005" w:tentative="1">
+      <w:start w:val="1"/>
+      <w:numFmt w:val="bullet"/>
+      <w:lvlText w:val=""/>
+      <w:lvlJc w:val="left"/>
+      <w:pPr>
+        <w:ind w:left="2160" w:hanging="360"/>
+      </w:pPr>
+      <w:rPr>
+        <w:rFonts w:ascii="Wingdings" w:hAnsi="Wingdings" w:hint="default"/>
+      </w:rPr>
+    </w:lvl>
+    <w:lvl w:ilvl="3" w:tplc="04100001" w:tentative="1">
+      <w:start w:val="1"/>
+      <w:numFmt w:val="bullet"/>
+      <w:lvlText w:val=""/>
+      <w:lvlJc w:val="left"/>
+      <w:pPr>
+        <w:ind w:left="2880" w:hanging="360"/>
+      </w:pPr>
+      <w:rPr>
+        <w:rFonts w:ascii="Symbol" w:hAnsi="Symbol" w:hint="default"/>
+      </w:rPr>
+    </w:lvl>
+    <w:lvl w:ilvl="4" w:tplc="04100003" w:tentative="1">
+      <w:start w:val="1"/>
+      <w:numFmt w:val="bullet"/>
+      <w:lvlText w:val="o"/>
+      <w:lvlJc w:val="left"/>
+      <w:pPr>
+        <w:ind w:left="3600" w:hanging="360"/>
+      </w:pPr>
+      <w:rPr>
+        <w:rFonts w:ascii="Courier New" w:hAnsi="Courier New" w:cs="Courier New" w:hint="default"/>
+      </w:rPr>
+    </w:lvl>
+    <w:lvl w:ilvl="5" w:tplc="04100005" w:tentative="1">
+      <w:start w:val="1"/>
+      <w:numFmt w:val="bullet"/>
+      <w:lvlText w:val=""/>
+      <w:lvlJc w:val="left"/>
+      <w:pPr>
+        <w:ind w:left="4320" w:hanging="360"/>
+      </w:pPr>
+      <w:rPr>
+        <w:rFonts w:ascii="Wingdings" w:hAnsi="Wingdings" w:hint="default"/>
+      </w:rPr>
+    </w:lvl>
+    <w:lvl w:ilvl="6" w:tplc="04100001" w:tentative="1">
+      <w:start w:val="1"/>
+      <w:numFmt w:val="bullet"/>
+      <w:lvlText w:val=""/>
+      <w:lvlJc w:val="left"/>
+      <w:pPr>
+        <w:ind w:left="5040" w:hanging="360"/>
+      </w:pPr>
+      <w:rPr>
+        <w:rFonts w:ascii="Symbol" w:hAnsi="Symbol" w:hint="default"/>
+      </w:rPr>
+    </w:lvl>
+    <w:lvl w:ilvl="7" w:tplc="04100003" w:tentative="1">
+      <w:start w:val="1"/>
+      <w:numFmt w:val="bullet"/>
+      <w:lvlText w:val="o"/>
+      <w:lvlJc w:val="left"/>
+      <w:pPr>
+        <w:ind w:left="5760" w:hanging="360"/>
+      </w:pPr>
+      <w:rPr>
+        <w:rFonts w:ascii="Courier New" w:hAnsi="Courier New" w:cs="Courier New" w:hint="default"/>
+      </w:rPr>
+    </w:lvl>
+    <w:lvl w:ilvl="8" w:tplc="04100005" w:tentative="1">
+      <w:start w:val="1"/>
+      <w:numFmt w:val="bullet"/>
+      <w:lvlText w:val=""/>
+      <w:lvlJc w:val="left"/>
+      <w:pPr>
+        <w:ind w:left="6480" w:hanging="360"/>
+      </w:pPr>
+      <w:rPr>
+        <w:rFonts w:ascii="Wingdings" w:hAnsi="Wingdings" w:hint="default"/>
+      </w:rPr>
+    </w:lvl>
+  </w:abstractNum>
+  <w:abstractNum w:abstractNumId="4" w15:restartNumberingAfterBreak="0">
     <w:nsid w:val="13B960AF"/>
     <w:multiLevelType w:val="hybridMultilevel"/>
     <w:tmpl w:val="B1245078"/>
@@ -7453,7 +9756,7 @@
       </w:rPr>
     </w:lvl>
   </w:abstractNum>
-  <w:abstractNum w:abstractNumId="3" w15:restartNumberingAfterBreak="0">
+  <w:abstractNum w:abstractNumId="5" w15:restartNumberingAfterBreak="0">
     <w:nsid w:val="17B35148"/>
     <w:multiLevelType w:val="hybridMultilevel"/>
     <w:tmpl w:val="FD2038D4"/>
@@ -7566,7 +9869,7 @@
       </w:rPr>
     </w:lvl>
   </w:abstractNum>
-  <w:abstractNum w:abstractNumId="4" w15:restartNumberingAfterBreak="0">
+  <w:abstractNum w:abstractNumId="6" w15:restartNumberingAfterBreak="0">
     <w:nsid w:val="187453FD"/>
     <w:multiLevelType w:val="hybridMultilevel"/>
     <w:tmpl w:val="03E24F14"/>
@@ -7679,7 +9982,7 @@
       </w:rPr>
     </w:lvl>
   </w:abstractNum>
-  <w:abstractNum w:abstractNumId="5" w15:restartNumberingAfterBreak="0">
+  <w:abstractNum w:abstractNumId="7" w15:restartNumberingAfterBreak="0">
     <w:nsid w:val="24AF1081"/>
     <w:multiLevelType w:val="hybridMultilevel"/>
     <w:tmpl w:val="C17AF776"/>
@@ -7792,7 +10095,7 @@
       </w:rPr>
     </w:lvl>
   </w:abstractNum>
-  <w:abstractNum w:abstractNumId="6" w15:restartNumberingAfterBreak="0">
+  <w:abstractNum w:abstractNumId="8" w15:restartNumberingAfterBreak="0">
     <w:nsid w:val="26E71621"/>
     <w:multiLevelType w:val="multilevel"/>
     <w:tmpl w:val="5D80740C"/>
@@ -7941,7 +10244,7 @@
       </w:rPr>
     </w:lvl>
   </w:abstractNum>
-  <w:abstractNum w:abstractNumId="7" w15:restartNumberingAfterBreak="0">
+  <w:abstractNum w:abstractNumId="9" w15:restartNumberingAfterBreak="0">
     <w:nsid w:val="30CE1397"/>
     <w:multiLevelType w:val="multilevel"/>
     <w:tmpl w:val="8918E066"/>
@@ -8090,7 +10393,7 @@
       </w:rPr>
     </w:lvl>
   </w:abstractNum>
-  <w:abstractNum w:abstractNumId="8" w15:restartNumberingAfterBreak="0">
+  <w:abstractNum w:abstractNumId="10" w15:restartNumberingAfterBreak="0">
     <w:nsid w:val="31F77EEB"/>
     <w:multiLevelType w:val="multilevel"/>
     <w:tmpl w:val="819A887A"/>
@@ -8239,7 +10542,7 @@
       </w:rPr>
     </w:lvl>
   </w:abstractNum>
-  <w:abstractNum w:abstractNumId="9" w15:restartNumberingAfterBreak="0">
+  <w:abstractNum w:abstractNumId="11" w15:restartNumberingAfterBreak="0">
     <w:nsid w:val="32081AC8"/>
     <w:multiLevelType w:val="multilevel"/>
     <w:tmpl w:val="6054FF6A"/>
@@ -8388,7 +10691,7 @@
       </w:rPr>
     </w:lvl>
   </w:abstractNum>
-  <w:abstractNum w:abstractNumId="10" w15:restartNumberingAfterBreak="0">
+  <w:abstractNum w:abstractNumId="12" w15:restartNumberingAfterBreak="0">
     <w:nsid w:val="3217603A"/>
     <w:multiLevelType w:val="multilevel"/>
     <w:tmpl w:val="BED6CCB6"/>
@@ -8537,10 +10840,236 @@
       </w:rPr>
     </w:lvl>
   </w:abstractNum>
-  <w:abstractNum w:abstractNumId="11" w15:restartNumberingAfterBreak="0">
+  <w:abstractNum w:abstractNumId="13" w15:restartNumberingAfterBreak="0">
+    <w:nsid w:val="38525A9C"/>
+    <w:multiLevelType w:val="hybridMultilevel"/>
+    <w:tmpl w:val="A8C4EEDC"/>
+    <w:lvl w:ilvl="0" w:tplc="04100001">
+      <w:start w:val="1"/>
+      <w:numFmt w:val="bullet"/>
+      <w:lvlText w:val=""/>
+      <w:lvlJc w:val="left"/>
+      <w:pPr>
+        <w:ind w:left="720" w:hanging="360"/>
+      </w:pPr>
+      <w:rPr>
+        <w:rFonts w:ascii="Symbol" w:hAnsi="Symbol" w:hint="default"/>
+      </w:rPr>
+    </w:lvl>
+    <w:lvl w:ilvl="1" w:tplc="04100003" w:tentative="1">
+      <w:start w:val="1"/>
+      <w:numFmt w:val="bullet"/>
+      <w:lvlText w:val="o"/>
+      <w:lvlJc w:val="left"/>
+      <w:pPr>
+        <w:ind w:left="1440" w:hanging="360"/>
+      </w:pPr>
+      <w:rPr>
+        <w:rFonts w:ascii="Courier New" w:hAnsi="Courier New" w:cs="Courier New" w:hint="default"/>
+      </w:rPr>
+    </w:lvl>
+    <w:lvl w:ilvl="2" w:tplc="04100005" w:tentative="1">
+      <w:start w:val="1"/>
+      <w:numFmt w:val="bullet"/>
+      <w:lvlText w:val=""/>
+      <w:lvlJc w:val="left"/>
+      <w:pPr>
+        <w:ind w:left="2160" w:hanging="360"/>
+      </w:pPr>
+      <w:rPr>
+        <w:rFonts w:ascii="Wingdings" w:hAnsi="Wingdings" w:hint="default"/>
+      </w:rPr>
+    </w:lvl>
+    <w:lvl w:ilvl="3" w:tplc="04100001" w:tentative="1">
+      <w:start w:val="1"/>
+      <w:numFmt w:val="bullet"/>
+      <w:lvlText w:val=""/>
+      <w:lvlJc w:val="left"/>
+      <w:pPr>
+        <w:ind w:left="2880" w:hanging="360"/>
+      </w:pPr>
+      <w:rPr>
+        <w:rFonts w:ascii="Symbol" w:hAnsi="Symbol" w:hint="default"/>
+      </w:rPr>
+    </w:lvl>
+    <w:lvl w:ilvl="4" w:tplc="04100003" w:tentative="1">
+      <w:start w:val="1"/>
+      <w:numFmt w:val="bullet"/>
+      <w:lvlText w:val="o"/>
+      <w:lvlJc w:val="left"/>
+      <w:pPr>
+        <w:ind w:left="3600" w:hanging="360"/>
+      </w:pPr>
+      <w:rPr>
+        <w:rFonts w:ascii="Courier New" w:hAnsi="Courier New" w:cs="Courier New" w:hint="default"/>
+      </w:rPr>
+    </w:lvl>
+    <w:lvl w:ilvl="5" w:tplc="04100005" w:tentative="1">
+      <w:start w:val="1"/>
+      <w:numFmt w:val="bullet"/>
+      <w:lvlText w:val=""/>
+      <w:lvlJc w:val="left"/>
+      <w:pPr>
+        <w:ind w:left="4320" w:hanging="360"/>
+      </w:pPr>
+      <w:rPr>
+        <w:rFonts w:ascii="Wingdings" w:hAnsi="Wingdings" w:hint="default"/>
+      </w:rPr>
+    </w:lvl>
+    <w:lvl w:ilvl="6" w:tplc="04100001" w:tentative="1">
+      <w:start w:val="1"/>
+      <w:numFmt w:val="bullet"/>
+      <w:lvlText w:val=""/>
+      <w:lvlJc w:val="left"/>
+      <w:pPr>
+        <w:ind w:left="5040" w:hanging="360"/>
+      </w:pPr>
+      <w:rPr>
+        <w:rFonts w:ascii="Symbol" w:hAnsi="Symbol" w:hint="default"/>
+      </w:rPr>
+    </w:lvl>
+    <w:lvl w:ilvl="7" w:tplc="04100003" w:tentative="1">
+      <w:start w:val="1"/>
+      <w:numFmt w:val="bullet"/>
+      <w:lvlText w:val="o"/>
+      <w:lvlJc w:val="left"/>
+      <w:pPr>
+        <w:ind w:left="5760" w:hanging="360"/>
+      </w:pPr>
+      <w:rPr>
+        <w:rFonts w:ascii="Courier New" w:hAnsi="Courier New" w:cs="Courier New" w:hint="default"/>
+      </w:rPr>
+    </w:lvl>
+    <w:lvl w:ilvl="8" w:tplc="04100005" w:tentative="1">
+      <w:start w:val="1"/>
+      <w:numFmt w:val="bullet"/>
+      <w:lvlText w:val=""/>
+      <w:lvlJc w:val="left"/>
+      <w:pPr>
+        <w:ind w:left="6480" w:hanging="360"/>
+      </w:pPr>
+      <w:rPr>
+        <w:rFonts w:ascii="Wingdings" w:hAnsi="Wingdings" w:hint="default"/>
+      </w:rPr>
+    </w:lvl>
+  </w:abstractNum>
+  <w:abstractNum w:abstractNumId="14" w15:restartNumberingAfterBreak="0">
+    <w:nsid w:val="3AA4696C"/>
+    <w:multiLevelType w:val="hybridMultilevel"/>
+    <w:tmpl w:val="65280D3C"/>
+    <w:lvl w:ilvl="0" w:tplc="04100001">
+      <w:start w:val="1"/>
+      <w:numFmt w:val="bullet"/>
+      <w:lvlText w:val=""/>
+      <w:lvlJc w:val="left"/>
+      <w:pPr>
+        <w:ind w:left="720" w:hanging="360"/>
+      </w:pPr>
+      <w:rPr>
+        <w:rFonts w:ascii="Symbol" w:hAnsi="Symbol" w:hint="default"/>
+      </w:rPr>
+    </w:lvl>
+    <w:lvl w:ilvl="1" w:tplc="04100003" w:tentative="1">
+      <w:start w:val="1"/>
+      <w:numFmt w:val="bullet"/>
+      <w:lvlText w:val="o"/>
+      <w:lvlJc w:val="left"/>
+      <w:pPr>
+        <w:ind w:left="1440" w:hanging="360"/>
+      </w:pPr>
+      <w:rPr>
+        <w:rFonts w:ascii="Courier New" w:hAnsi="Courier New" w:cs="Courier New" w:hint="default"/>
+      </w:rPr>
+    </w:lvl>
+    <w:lvl w:ilvl="2" w:tplc="04100005" w:tentative="1">
+      <w:start w:val="1"/>
+      <w:numFmt w:val="bullet"/>
+      <w:lvlText w:val=""/>
+      <w:lvlJc w:val="left"/>
+      <w:pPr>
+        <w:ind w:left="2160" w:hanging="360"/>
+      </w:pPr>
+      <w:rPr>
+        <w:rFonts w:ascii="Wingdings" w:hAnsi="Wingdings" w:hint="default"/>
+      </w:rPr>
+    </w:lvl>
+    <w:lvl w:ilvl="3" w:tplc="04100001" w:tentative="1">
+      <w:start w:val="1"/>
+      <w:numFmt w:val="bullet"/>
+      <w:lvlText w:val=""/>
+      <w:lvlJc w:val="left"/>
+      <w:pPr>
+        <w:ind w:left="2880" w:hanging="360"/>
+      </w:pPr>
+      <w:rPr>
+        <w:rFonts w:ascii="Symbol" w:hAnsi="Symbol" w:hint="default"/>
+      </w:rPr>
+    </w:lvl>
+    <w:lvl w:ilvl="4" w:tplc="04100003" w:tentative="1">
+      <w:start w:val="1"/>
+      <w:numFmt w:val="bullet"/>
+      <w:lvlText w:val="o"/>
+      <w:lvlJc w:val="left"/>
+      <w:pPr>
+        <w:ind w:left="3600" w:hanging="360"/>
+      </w:pPr>
+      <w:rPr>
+        <w:rFonts w:ascii="Courier New" w:hAnsi="Courier New" w:cs="Courier New" w:hint="default"/>
+      </w:rPr>
+    </w:lvl>
+    <w:lvl w:ilvl="5" w:tplc="04100005" w:tentative="1">
+      <w:start w:val="1"/>
+      <w:numFmt w:val="bullet"/>
+      <w:lvlText w:val=""/>
+      <w:lvlJc w:val="left"/>
+      <w:pPr>
+        <w:ind w:left="4320" w:hanging="360"/>
+      </w:pPr>
+      <w:rPr>
+        <w:rFonts w:ascii="Wingdings" w:hAnsi="Wingdings" w:hint="default"/>
+      </w:rPr>
+    </w:lvl>
+    <w:lvl w:ilvl="6" w:tplc="04100001" w:tentative="1">
+      <w:start w:val="1"/>
+      <w:numFmt w:val="bullet"/>
+      <w:lvlText w:val=""/>
+      <w:lvlJc w:val="left"/>
+      <w:pPr>
+        <w:ind w:left="5040" w:hanging="360"/>
+      </w:pPr>
+      <w:rPr>
+        <w:rFonts w:ascii="Symbol" w:hAnsi="Symbol" w:hint="default"/>
+      </w:rPr>
+    </w:lvl>
+    <w:lvl w:ilvl="7" w:tplc="04100003" w:tentative="1">
+      <w:start w:val="1"/>
+      <w:numFmt w:val="bullet"/>
+      <w:lvlText w:val="o"/>
+      <w:lvlJc w:val="left"/>
+      <w:pPr>
+        <w:ind w:left="5760" w:hanging="360"/>
+      </w:pPr>
+      <w:rPr>
+        <w:rFonts w:ascii="Courier New" w:hAnsi="Courier New" w:cs="Courier New" w:hint="default"/>
+      </w:rPr>
+    </w:lvl>
+    <w:lvl w:ilvl="8" w:tplc="04100005" w:tentative="1">
+      <w:start w:val="1"/>
+      <w:numFmt w:val="bullet"/>
+      <w:lvlText w:val=""/>
+      <w:lvlJc w:val="left"/>
+      <w:pPr>
+        <w:ind w:left="6480" w:hanging="360"/>
+      </w:pPr>
+      <w:rPr>
+        <w:rFonts w:ascii="Wingdings" w:hAnsi="Wingdings" w:hint="default"/>
+      </w:rPr>
+    </w:lvl>
+  </w:abstractNum>
+  <w:abstractNum w:abstractNumId="15" w15:restartNumberingAfterBreak="0">
     <w:nsid w:val="3F514026"/>
     <w:multiLevelType w:val="hybridMultilevel"/>
-    <w:tmpl w:val="E2E056A2"/>
+    <w:tmpl w:val="C356735E"/>
     <w:lvl w:ilvl="0" w:tplc="04100001">
       <w:start w:val="1"/>
       <w:numFmt w:val="bullet"/>
@@ -8650,7 +11179,7 @@
       </w:rPr>
     </w:lvl>
   </w:abstractNum>
-  <w:abstractNum w:abstractNumId="12" w15:restartNumberingAfterBreak="0">
+  <w:abstractNum w:abstractNumId="16" w15:restartNumberingAfterBreak="0">
     <w:nsid w:val="4499603D"/>
     <w:multiLevelType w:val="hybridMultilevel"/>
     <w:tmpl w:val="B1721192"/>
@@ -8763,7 +11292,93 @@
       </w:rPr>
     </w:lvl>
   </w:abstractNum>
-  <w:abstractNum w:abstractNumId="13" w15:restartNumberingAfterBreak="0">
+  <w:abstractNum w:abstractNumId="17" w15:restartNumberingAfterBreak="0">
+    <w:nsid w:val="44DB5798"/>
+    <w:multiLevelType w:val="hybridMultilevel"/>
+    <w:tmpl w:val="17F09DE8"/>
+    <w:lvl w:ilvl="0" w:tplc="0410000F">
+      <w:start w:val="1"/>
+      <w:numFmt w:val="decimal"/>
+      <w:lvlText w:val="%1."/>
+      <w:lvlJc w:val="left"/>
+      <w:pPr>
+        <w:ind w:left="720" w:hanging="360"/>
+      </w:pPr>
+    </w:lvl>
+    <w:lvl w:ilvl="1" w:tplc="04100019" w:tentative="1">
+      <w:start w:val="1"/>
+      <w:numFmt w:val="lowerLetter"/>
+      <w:lvlText w:val="%2."/>
+      <w:lvlJc w:val="left"/>
+      <w:pPr>
+        <w:ind w:left="1440" w:hanging="360"/>
+      </w:pPr>
+    </w:lvl>
+    <w:lvl w:ilvl="2" w:tplc="0410001B" w:tentative="1">
+      <w:start w:val="1"/>
+      <w:numFmt w:val="lowerRoman"/>
+      <w:lvlText w:val="%3."/>
+      <w:lvlJc w:val="right"/>
+      <w:pPr>
+        <w:ind w:left="2160" w:hanging="180"/>
+      </w:pPr>
+    </w:lvl>
+    <w:lvl w:ilvl="3" w:tplc="0410000F" w:tentative="1">
+      <w:start w:val="1"/>
+      <w:numFmt w:val="decimal"/>
+      <w:lvlText w:val="%4."/>
+      <w:lvlJc w:val="left"/>
+      <w:pPr>
+        <w:ind w:left="2880" w:hanging="360"/>
+      </w:pPr>
+    </w:lvl>
+    <w:lvl w:ilvl="4" w:tplc="04100019" w:tentative="1">
+      <w:start w:val="1"/>
+      <w:numFmt w:val="lowerLetter"/>
+      <w:lvlText w:val="%5."/>
+      <w:lvlJc w:val="left"/>
+      <w:pPr>
+        <w:ind w:left="3600" w:hanging="360"/>
+      </w:pPr>
+    </w:lvl>
+    <w:lvl w:ilvl="5" w:tplc="0410001B" w:tentative="1">
+      <w:start w:val="1"/>
+      <w:numFmt w:val="lowerRoman"/>
+      <w:lvlText w:val="%6."/>
+      <w:lvlJc w:val="right"/>
+      <w:pPr>
+        <w:ind w:left="4320" w:hanging="180"/>
+      </w:pPr>
+    </w:lvl>
+    <w:lvl w:ilvl="6" w:tplc="0410000F" w:tentative="1">
+      <w:start w:val="1"/>
+      <w:numFmt w:val="decimal"/>
+      <w:lvlText w:val="%7."/>
+      <w:lvlJc w:val="left"/>
+      <w:pPr>
+        <w:ind w:left="5040" w:hanging="360"/>
+      </w:pPr>
+    </w:lvl>
+    <w:lvl w:ilvl="7" w:tplc="04100019" w:tentative="1">
+      <w:start w:val="1"/>
+      <w:numFmt w:val="lowerLetter"/>
+      <w:lvlText w:val="%8."/>
+      <w:lvlJc w:val="left"/>
+      <w:pPr>
+        <w:ind w:left="5760" w:hanging="360"/>
+      </w:pPr>
+    </w:lvl>
+    <w:lvl w:ilvl="8" w:tplc="0410001B" w:tentative="1">
+      <w:start w:val="1"/>
+      <w:numFmt w:val="lowerRoman"/>
+      <w:lvlText w:val="%9."/>
+      <w:lvlJc w:val="right"/>
+      <w:pPr>
+        <w:ind w:left="6480" w:hanging="180"/>
+      </w:pPr>
+    </w:lvl>
+  </w:abstractNum>
+  <w:abstractNum w:abstractNumId="18" w15:restartNumberingAfterBreak="0">
     <w:nsid w:val="45FE6066"/>
     <w:multiLevelType w:val="multilevel"/>
     <w:tmpl w:val="D3667AE6"/>
@@ -8876,7 +11491,7 @@
       </w:pPr>
     </w:lvl>
   </w:abstractNum>
-  <w:abstractNum w:abstractNumId="14" w15:restartNumberingAfterBreak="0">
+  <w:abstractNum w:abstractNumId="19" w15:restartNumberingAfterBreak="0">
     <w:nsid w:val="4AF73D03"/>
     <w:multiLevelType w:val="hybridMultilevel"/>
     <w:tmpl w:val="D31443D2"/>
@@ -8989,7 +11604,7 @@
       </w:rPr>
     </w:lvl>
   </w:abstractNum>
-  <w:abstractNum w:abstractNumId="15" w15:restartNumberingAfterBreak="0">
+  <w:abstractNum w:abstractNumId="20" w15:restartNumberingAfterBreak="0">
     <w:nsid w:val="4FE71389"/>
     <w:multiLevelType w:val="hybridMultilevel"/>
     <w:tmpl w:val="28906852"/>
@@ -9102,7 +11717,7 @@
       </w:rPr>
     </w:lvl>
   </w:abstractNum>
-  <w:abstractNum w:abstractNumId="16" w15:restartNumberingAfterBreak="0">
+  <w:abstractNum w:abstractNumId="21" w15:restartNumberingAfterBreak="0">
     <w:nsid w:val="56A77CA6"/>
     <w:multiLevelType w:val="multilevel"/>
     <w:tmpl w:val="A1722F5C"/>
@@ -9251,7 +11866,7 @@
       </w:rPr>
     </w:lvl>
   </w:abstractNum>
-  <w:abstractNum w:abstractNumId="17" w15:restartNumberingAfterBreak="0">
+  <w:abstractNum w:abstractNumId="22" w15:restartNumberingAfterBreak="0">
     <w:nsid w:val="71FE77BE"/>
     <w:multiLevelType w:val="multilevel"/>
     <w:tmpl w:val="FB2E9F0C"/>
@@ -9400,7 +12015,7 @@
       </w:rPr>
     </w:lvl>
   </w:abstractNum>
-  <w:abstractNum w:abstractNumId="18" w15:restartNumberingAfterBreak="0">
+  <w:abstractNum w:abstractNumId="23" w15:restartNumberingAfterBreak="0">
     <w:nsid w:val="736F4AA1"/>
     <w:multiLevelType w:val="hybridMultilevel"/>
     <w:tmpl w:val="A3A442A4"/>
@@ -9513,7 +12128,7 @@
       </w:rPr>
     </w:lvl>
   </w:abstractNum>
-  <w:abstractNum w:abstractNumId="19" w15:restartNumberingAfterBreak="0">
+  <w:abstractNum w:abstractNumId="24" w15:restartNumberingAfterBreak="0">
     <w:nsid w:val="756333D8"/>
     <w:multiLevelType w:val="multilevel"/>
     <w:tmpl w:val="2A8CB2B6"/>
@@ -9662,7 +12277,7 @@
       </w:rPr>
     </w:lvl>
   </w:abstractNum>
-  <w:abstractNum w:abstractNumId="20" w15:restartNumberingAfterBreak="0">
+  <w:abstractNum w:abstractNumId="25" w15:restartNumberingAfterBreak="0">
     <w:nsid w:val="7D1138D0"/>
     <w:multiLevelType w:val="multilevel"/>
     <w:tmpl w:val="7A9C1524"/>
@@ -9811,7 +12426,7 @@
       </w:rPr>
     </w:lvl>
   </w:abstractNum>
-  <w:abstractNum w:abstractNumId="21" w15:restartNumberingAfterBreak="0">
+  <w:abstractNum w:abstractNumId="26" w15:restartNumberingAfterBreak="0">
     <w:nsid w:val="7E2410A1"/>
     <w:multiLevelType w:val="hybridMultilevel"/>
     <w:tmpl w:val="38CC7080"/>
@@ -9897,78 +12512,93 @@
       </w:pPr>
     </w:lvl>
   </w:abstractNum>
-  <w:num w:numId="1" w16cid:durableId="1416592202">
+  <w:num w:numId="1">
     <w:abstractNumId w:val="1"/>
   </w:num>
-  <w:num w:numId="2" w16cid:durableId="1093404329">
+  <w:num w:numId="2">
+    <w:abstractNumId w:val="5"/>
+  </w:num>
+  <w:num w:numId="3">
+    <w:abstractNumId w:val="4"/>
+  </w:num>
+  <w:num w:numId="4">
+    <w:abstractNumId w:val="23"/>
+  </w:num>
+  <w:num w:numId="5">
+    <w:abstractNumId w:val="19"/>
+  </w:num>
+  <w:num w:numId="6">
+    <w:abstractNumId w:val="6"/>
+  </w:num>
+  <w:num w:numId="7">
+    <w:abstractNumId w:val="12"/>
+  </w:num>
+  <w:num w:numId="8">
+    <w:abstractNumId w:val="26"/>
+  </w:num>
+  <w:num w:numId="9">
+    <w:abstractNumId w:val="8"/>
+  </w:num>
+  <w:num w:numId="10">
+    <w:abstractNumId w:val="0"/>
+  </w:num>
+  <w:num w:numId="11">
+    <w:abstractNumId w:val="20"/>
+  </w:num>
+  <w:num w:numId="12">
+    <w:abstractNumId w:val="16"/>
+  </w:num>
+  <w:num w:numId="13">
+    <w:abstractNumId w:val="18"/>
+  </w:num>
+  <w:num w:numId="14">
+    <w:abstractNumId w:val="7"/>
+  </w:num>
+  <w:num w:numId="15">
+    <w:abstractNumId w:val="15"/>
+  </w:num>
+  <w:num w:numId="16">
+    <w:abstractNumId w:val="25"/>
+  </w:num>
+  <w:num w:numId="17">
+    <w:abstractNumId w:val="24"/>
+  </w:num>
+  <w:num w:numId="18">
+    <w:abstractNumId w:val="9"/>
+  </w:num>
+  <w:num w:numId="19">
+    <w:abstractNumId w:val="10"/>
+  </w:num>
+  <w:num w:numId="20">
+    <w:abstractNumId w:val="22"/>
+  </w:num>
+  <w:num w:numId="21">
+    <w:abstractNumId w:val="21"/>
+  </w:num>
+  <w:num w:numId="22">
+    <w:abstractNumId w:val="11"/>
+  </w:num>
+  <w:num w:numId="23">
     <w:abstractNumId w:val="3"/>
   </w:num>
-  <w:num w:numId="3" w16cid:durableId="1868718137">
-    <w:abstractNumId w:val="2"/>
+  <w:num w:numId="24">
+    <w:abstractNumId w:val="13"/>
   </w:num>
-  <w:num w:numId="4" w16cid:durableId="1117258348">
-    <w:abstractNumId w:val="18"/>
-  </w:num>
-  <w:num w:numId="5" w16cid:durableId="1751149489">
+  <w:num w:numId="25">
     <w:abstractNumId w:val="14"/>
   </w:num>
-  <w:num w:numId="6" w16cid:durableId="1205754515">
-    <w:abstractNumId w:val="4"/>
-  </w:num>
-  <w:num w:numId="7" w16cid:durableId="1877084216">
-    <w:abstractNumId w:val="10"/>
-  </w:num>
-  <w:num w:numId="8" w16cid:durableId="326595019">
-    <w:abstractNumId w:val="21"/>
-  </w:num>
-  <w:num w:numId="9" w16cid:durableId="2022537584">
-    <w:abstractNumId w:val="6"/>
-  </w:num>
-  <w:num w:numId="10" w16cid:durableId="1246577182">
-    <w:abstractNumId w:val="0"/>
-  </w:num>
-  <w:num w:numId="11" w16cid:durableId="356976425">
-    <w:abstractNumId w:val="15"/>
-  </w:num>
-  <w:num w:numId="12" w16cid:durableId="534854661">
-    <w:abstractNumId w:val="12"/>
-  </w:num>
-  <w:num w:numId="13" w16cid:durableId="374237516">
-    <w:abstractNumId w:val="13"/>
-  </w:num>
-  <w:num w:numId="14" w16cid:durableId="135415456">
-    <w:abstractNumId w:val="5"/>
-  </w:num>
-  <w:num w:numId="15" w16cid:durableId="1047605479">
-    <w:abstractNumId w:val="11"/>
-  </w:num>
-  <w:num w:numId="16" w16cid:durableId="646128840">
-    <w:abstractNumId w:val="20"/>
-  </w:num>
-  <w:num w:numId="17" w16cid:durableId="781145908">
-    <w:abstractNumId w:val="19"/>
-  </w:num>
-  <w:num w:numId="18" w16cid:durableId="605188531">
-    <w:abstractNumId w:val="7"/>
-  </w:num>
-  <w:num w:numId="19" w16cid:durableId="466166270">
-    <w:abstractNumId w:val="8"/>
-  </w:num>
-  <w:num w:numId="20" w16cid:durableId="19626094">
+  <w:num w:numId="26">
     <w:abstractNumId w:val="17"/>
   </w:num>
-  <w:num w:numId="21" w16cid:durableId="818352246">
-    <w:abstractNumId w:val="16"/>
-  </w:num>
-  <w:num w:numId="22" w16cid:durableId="492724658">
-    <w:abstractNumId w:val="9"/>
+  <w:num w:numId="27">
+    <w:abstractNumId w:val="2"/>
   </w:num>
   <w:numIdMacAtCleanup w:val="13"/>
 </w:numbering>
 </file>
 
 <file path=word/styles.xml><?xml version="1.0" encoding="utf-8"?>
-<w:styles xmlns:mc="http://schemas.openxmlformats.org/markup-compatibility/2006" xmlns:r="http://schemas.openxmlformats.org/officeDocument/2006/relationships" xmlns:w="http://schemas.openxmlformats.org/wordprocessingml/2006/main" xmlns:w14="http://schemas.microsoft.com/office/word/2010/wordml" xmlns:w15="http://schemas.microsoft.com/office/word/2012/wordml" xmlns:w16cex="http://schemas.microsoft.com/office/word/2018/wordml/cex" xmlns:w16cid="http://schemas.microsoft.com/office/word/2016/wordml/cid" xmlns:w16="http://schemas.microsoft.com/office/word/2018/wordml" xmlns:w16sdtdh="http://schemas.microsoft.com/office/word/2020/wordml/sdtdatahash" xmlns:w16se="http://schemas.microsoft.com/office/word/2015/wordml/symex" mc:Ignorable="w14 w15 w16se w16cid w16 w16cex w16sdtdh">
+<w:styles xmlns:mc="http://schemas.openxmlformats.org/markup-compatibility/2006" xmlns:r="http://schemas.openxmlformats.org/officeDocument/2006/relationships" xmlns:w="http://schemas.openxmlformats.org/wordprocessingml/2006/main" xmlns:w14="http://schemas.microsoft.com/office/word/2010/wordml" xmlns:w15="http://schemas.microsoft.com/office/word/2012/wordml" xmlns:w16cid="http://schemas.microsoft.com/office/word/2016/wordml/cid" xmlns:w16se="http://schemas.microsoft.com/office/word/2015/wordml/symex" mc:Ignorable="w14 w15 w16se w16cid">
   <w:docDefaults>
     <w:rPrDefault>
       <w:rPr>
@@ -9982,7 +12612,7 @@
     </w:rPrDefault>
     <w:pPrDefault/>
   </w:docDefaults>
-  <w:latentStyles w:defLockedState="0" w:defUIPriority="99" w:defSemiHidden="0" w:defUnhideWhenUsed="0" w:defQFormat="0" w:count="376">
+  <w:latentStyles w:defLockedState="0" w:defUIPriority="99" w:defSemiHidden="0" w:defUnhideWhenUsed="0" w:defQFormat="0" w:count="375">
     <w:lsdException w:name="Normal" w:uiPriority="0" w:qFormat="1"/>
     <w:lsdException w:name="heading 1" w:uiPriority="9" w:qFormat="1"/>
     <w:lsdException w:name="heading 2" w:semiHidden="1" w:uiPriority="9" w:unhideWhenUsed="1" w:qFormat="1"/>
@@ -10358,7 +12988,6 @@
     <w:lsdException w:name="Smart Hyperlink" w:semiHidden="1" w:unhideWhenUsed="1"/>
     <w:lsdException w:name="Hashtag" w:semiHidden="1" w:unhideWhenUsed="1"/>
     <w:lsdException w:name="Unresolved Mention" w:semiHidden="1" w:unhideWhenUsed="1"/>
-    <w:lsdException w:name="Smart Link" w:semiHidden="1" w:unhideWhenUsed="1"/>
   </w:latentStyles>
   <w:style w:type="paragraph" w:default="1" w:styleId="Normale">
     <w:name w:val="Normal"/>
@@ -11159,7 +13788,7 @@
 </file>
 
 <file path=customXml/itemProps1.xml><?xml version="1.0" encoding="utf-8"?>
-<ds:datastoreItem xmlns:ds="http://schemas.openxmlformats.org/officeDocument/2006/customXml" ds:itemID="{614C0B05-7BD4-4EFD-A522-51D1FB19F8C4}">
+<ds:datastoreItem xmlns:ds="http://schemas.openxmlformats.org/officeDocument/2006/customXml" ds:itemID="{1B828961-C6E2-4F38-BC61-AC1038AE56B8}">
   <ds:schemaRefs>
     <ds:schemaRef ds:uri="http://schemas.openxmlformats.org/officeDocument/2006/bibliography"/>
   </ds:schemaRefs>

</xml_diff>